<commit_message>
Updated document to match template
</commit_message>
<xml_diff>
--- a/Documents/Software Implementation and Testing.docx
+++ b/Documents/Software Implementation and Testing.docx
@@ -4,54 +4,55 @@
   <w:body>
     <w:p>
       <w:pPr>
-        <w:jc w:val="center"/>
-        <w:rPr>
-          <w:rFonts w:ascii="Times New Roman" w:cs="Times New Roman" w:eastAsia="Times New Roman" w:hAnsi="Times New Roman"/>
-          <w:b w:val="1"/>
-          <w:sz w:val="24"/>
-          <w:szCs w:val="24"/>
-        </w:rPr>
-      </w:pPr>
-      <w:r>
-        <w:rPr>
-          <w:rFonts w:ascii="Times New Roman" w:cs="Times New Roman" w:eastAsia="Times New Roman" w:hAnsi="Times New Roman"/>
-          <w:b w:val="1"/>
-          <w:sz w:val="24"/>
-          <w:szCs w:val="24"/>
-          <w:rtl w:val="0"/>
-        </w:rPr>
-        <w:t xml:space="preserve">Software Implementation and Testing Document</w:t>
-      </w:r>
-    </w:p>
-    <w:p>
-      <w:pPr>
-        <w:jc w:val="center"/>
-        <w:rPr>
-          <w:rFonts w:ascii="Times New Roman" w:cs="Times New Roman" w:eastAsia="Times New Roman" w:hAnsi="Times New Roman"/>
-          <w:sz w:val="24"/>
-          <w:szCs w:val="24"/>
-        </w:rPr>
-      </w:pPr>
-      <w:r>
-        <w:rPr>
-          <w:rtl w:val="0"/>
-        </w:rPr>
-      </w:r>
-    </w:p>
-    <w:p>
-      <w:pPr>
-        <w:jc w:val="center"/>
-        <w:rPr>
-          <w:rFonts w:ascii="Times New Roman" w:cs="Times New Roman" w:eastAsia="Times New Roman" w:hAnsi="Times New Roman"/>
-          <w:sz w:val="24"/>
-          <w:szCs w:val="24"/>
-        </w:rPr>
-      </w:pPr>
-      <w:r>
-        <w:rPr>
-          <w:rFonts w:ascii="Times New Roman" w:cs="Times New Roman" w:eastAsia="Times New Roman" w:hAnsi="Times New Roman"/>
-          <w:sz w:val="24"/>
-          <w:szCs w:val="24"/>
+        <w:spacing w:line="240" w:lineRule="auto"/>
+        <w:jc w:val="center"/>
+        <w:rPr>
+          <w:b w:val="1"/>
+          <w:sz w:val="44"/>
+          <w:szCs w:val="44"/>
+        </w:rPr>
+      </w:pPr>
+      <w:r>
+        <w:rPr>
+          <w:b w:val="1"/>
+          <w:sz w:val="44"/>
+          <w:szCs w:val="44"/>
+          <w:rtl w:val="0"/>
+        </w:rPr>
+        <w:t xml:space="preserve">Software Implementation and Testing Document </w:t>
+      </w:r>
+    </w:p>
+    <w:p>
+      <w:pPr>
+        <w:spacing w:line="240" w:lineRule="auto"/>
+        <w:jc w:val="center"/>
+        <w:rPr>
+          <w:b w:val="1"/>
+          <w:sz w:val="44"/>
+          <w:szCs w:val="44"/>
+        </w:rPr>
+      </w:pPr>
+      <w:r>
+        <w:rPr>
+          <w:rtl w:val="0"/>
+        </w:rPr>
+      </w:r>
+    </w:p>
+    <w:p>
+      <w:pPr>
+        <w:spacing w:line="240" w:lineRule="auto"/>
+        <w:jc w:val="center"/>
+        <w:rPr>
+          <w:b w:val="1"/>
+          <w:sz w:val="44"/>
+          <w:szCs w:val="44"/>
+        </w:rPr>
+      </w:pPr>
+      <w:r>
+        <w:rPr>
+          <w:b w:val="1"/>
+          <w:sz w:val="44"/>
+          <w:szCs w:val="44"/>
           <w:rtl w:val="0"/>
         </w:rPr>
         <w:t xml:space="preserve">For</w:t>
@@ -59,18 +60,35 @@
     </w:p>
     <w:p>
       <w:pPr>
-        <w:jc w:val="center"/>
-        <w:rPr>
-          <w:rFonts w:ascii="Times New Roman" w:cs="Times New Roman" w:eastAsia="Times New Roman" w:hAnsi="Times New Roman"/>
-          <w:sz w:val="24"/>
-          <w:szCs w:val="24"/>
-        </w:rPr>
-      </w:pPr>
-      <w:r>
-        <w:rPr>
-          <w:rFonts w:ascii="Times New Roman" w:cs="Times New Roman" w:eastAsia="Times New Roman" w:hAnsi="Times New Roman"/>
-          <w:sz w:val="24"/>
-          <w:szCs w:val="24"/>
+        <w:spacing w:line="240" w:lineRule="auto"/>
+        <w:jc w:val="center"/>
+        <w:rPr>
+          <w:b w:val="1"/>
+          <w:sz w:val="44"/>
+          <w:szCs w:val="44"/>
+        </w:rPr>
+      </w:pPr>
+      <w:r>
+        <w:rPr>
+          <w:rtl w:val="0"/>
+        </w:rPr>
+      </w:r>
+    </w:p>
+    <w:p>
+      <w:pPr>
+        <w:spacing w:line="240" w:lineRule="auto"/>
+        <w:jc w:val="center"/>
+        <w:rPr>
+          <w:b w:val="1"/>
+          <w:sz w:val="44"/>
+          <w:szCs w:val="44"/>
+        </w:rPr>
+      </w:pPr>
+      <w:r>
+        <w:rPr>
+          <w:b w:val="1"/>
+          <w:sz w:val="44"/>
+          <w:szCs w:val="44"/>
           <w:rtl w:val="0"/>
         </w:rPr>
         <w:t xml:space="preserve">Group &lt;7&gt;</w:t>
@@ -78,20 +96,65 @@
     </w:p>
     <w:p>
       <w:pPr>
-        <w:jc w:val="center"/>
-        <w:rPr>
-          <w:rFonts w:ascii="Times New Roman" w:cs="Times New Roman" w:eastAsia="Times New Roman" w:hAnsi="Times New Roman"/>
-          <w:i w:val="1"/>
-          <w:sz w:val="24"/>
-          <w:szCs w:val="24"/>
-        </w:rPr>
-      </w:pPr>
-      <w:r>
-        <w:rPr>
-          <w:rFonts w:ascii="Times New Roman" w:cs="Times New Roman" w:eastAsia="Times New Roman" w:hAnsi="Times New Roman"/>
-          <w:i w:val="1"/>
-          <w:sz w:val="24"/>
-          <w:szCs w:val="24"/>
+        <w:spacing w:line="240" w:lineRule="auto"/>
+        <w:jc w:val="center"/>
+        <w:rPr>
+          <w:b w:val="1"/>
+          <w:sz w:val="44"/>
+          <w:szCs w:val="44"/>
+        </w:rPr>
+      </w:pPr>
+      <w:r>
+        <w:rPr>
+          <w:rtl w:val="0"/>
+        </w:rPr>
+      </w:r>
+    </w:p>
+    <w:p>
+      <w:pPr>
+        <w:spacing w:line="240" w:lineRule="auto"/>
+        <w:jc w:val="center"/>
+        <w:rPr>
+          <w:b w:val="1"/>
+          <w:sz w:val="44"/>
+          <w:szCs w:val="44"/>
+        </w:rPr>
+      </w:pPr>
+      <w:r>
+        <w:rPr>
+          <w:rtl w:val="0"/>
+        </w:rPr>
+      </w:r>
+    </w:p>
+    <w:p>
+      <w:pPr>
+        <w:spacing w:line="240" w:lineRule="auto"/>
+        <w:jc w:val="center"/>
+        <w:rPr>
+          <w:b w:val="1"/>
+          <w:sz w:val="44"/>
+          <w:szCs w:val="44"/>
+        </w:rPr>
+      </w:pPr>
+      <w:r>
+        <w:rPr>
+          <w:rtl w:val="0"/>
+        </w:rPr>
+      </w:r>
+    </w:p>
+    <w:p>
+      <w:pPr>
+        <w:spacing w:line="240" w:lineRule="auto"/>
+        <w:jc w:val="center"/>
+        <w:rPr>
+          <w:sz w:val="28"/>
+          <w:szCs w:val="28"/>
+        </w:rPr>
+      </w:pPr>
+      <w:r>
+        <w:rPr>
+          <w:sz w:val="28"/>
+          <w:szCs w:val="28"/>
           <w:rtl w:val="0"/>
         </w:rPr>
         <w:t xml:space="preserve">Version 1.0</w:t>
@@ -99,54 +162,89 @@
     </w:p>
     <w:p>
       <w:pPr>
-        <w:jc w:val="center"/>
-        <w:rPr>
-          <w:rFonts w:ascii="Times New Roman" w:cs="Times New Roman" w:eastAsia="Times New Roman" w:hAnsi="Times New Roman"/>
-          <w:sz w:val="24"/>
-          <w:szCs w:val="24"/>
-        </w:rPr>
-      </w:pPr>
-      <w:r>
-        <w:rPr>
-          <w:rtl w:val="0"/>
-        </w:rPr>
-      </w:r>
-    </w:p>
-    <w:p>
-      <w:pPr>
-        <w:jc w:val="center"/>
-        <w:rPr>
-          <w:rFonts w:ascii="Times New Roman" w:cs="Times New Roman" w:eastAsia="Times New Roman" w:hAnsi="Times New Roman"/>
-          <w:b w:val="1"/>
-          <w:sz w:val="24"/>
-          <w:szCs w:val="24"/>
-        </w:rPr>
-      </w:pPr>
-      <w:r>
-        <w:rPr>
-          <w:rFonts w:ascii="Times New Roman" w:cs="Times New Roman" w:eastAsia="Times New Roman" w:hAnsi="Times New Roman"/>
-          <w:b w:val="1"/>
-          <w:sz w:val="24"/>
-          <w:szCs w:val="24"/>
-          <w:rtl w:val="0"/>
-        </w:rPr>
-        <w:t xml:space="preserve">Authors:</w:t>
-      </w:r>
-    </w:p>
-    <w:p>
-      <w:pPr>
-        <w:jc w:val="center"/>
-        <w:rPr>
-          <w:rFonts w:ascii="Times New Roman" w:cs="Times New Roman" w:eastAsia="Times New Roman" w:hAnsi="Times New Roman"/>
-          <w:sz w:val="24"/>
-          <w:szCs w:val="24"/>
-        </w:rPr>
-      </w:pPr>
-      <w:r>
-        <w:rPr>
-          <w:rFonts w:ascii="Times New Roman" w:cs="Times New Roman" w:eastAsia="Times New Roman" w:hAnsi="Times New Roman"/>
-          <w:sz w:val="24"/>
-          <w:szCs w:val="24"/>
+        <w:spacing w:line="240" w:lineRule="auto"/>
+        <w:jc w:val="center"/>
+        <w:rPr>
+          <w:sz w:val="36"/>
+          <w:szCs w:val="36"/>
+        </w:rPr>
+      </w:pPr>
+      <w:r>
+        <w:rPr>
+          <w:rtl w:val="0"/>
+        </w:rPr>
+      </w:r>
+    </w:p>
+    <w:p>
+      <w:pPr>
+        <w:spacing w:line="240" w:lineRule="auto"/>
+        <w:jc w:val="center"/>
+        <w:rPr>
+          <w:sz w:val="36"/>
+          <w:szCs w:val="36"/>
+        </w:rPr>
+      </w:pPr>
+      <w:r>
+        <w:rPr>
+          <w:rtl w:val="0"/>
+        </w:rPr>
+      </w:r>
+    </w:p>
+    <w:p>
+      <w:pPr>
+        <w:spacing w:line="240" w:lineRule="auto"/>
+        <w:jc w:val="center"/>
+        <w:rPr>
+          <w:sz w:val="36"/>
+          <w:szCs w:val="36"/>
+        </w:rPr>
+      </w:pPr>
+      <w:r>
+        <w:rPr>
+          <w:rtl w:val="0"/>
+        </w:rPr>
+      </w:r>
+    </w:p>
+    <w:p>
+      <w:pPr>
+        <w:spacing w:line="240" w:lineRule="auto"/>
+        <w:jc w:val="center"/>
+        <w:rPr>
+          <w:sz w:val="32"/>
+          <w:szCs w:val="32"/>
+        </w:rPr>
+      </w:pPr>
+      <w:r>
+        <w:rPr>
+          <w:b w:val="1"/>
+          <w:sz w:val="32"/>
+          <w:szCs w:val="32"/>
+          <w:rtl w:val="0"/>
+        </w:rPr>
+        <w:t xml:space="preserve">Authors</w:t>
+      </w:r>
+      <w:r>
+        <w:rPr>
+          <w:sz w:val="32"/>
+          <w:szCs w:val="32"/>
+          <w:rtl w:val="0"/>
+        </w:rPr>
+        <w:t xml:space="preserve">: </w:t>
+      </w:r>
+    </w:p>
+    <w:p>
+      <w:pPr>
+        <w:spacing w:line="240" w:lineRule="auto"/>
+        <w:jc w:val="center"/>
+        <w:rPr>
+          <w:sz w:val="28"/>
+          <w:szCs w:val="28"/>
+        </w:rPr>
+      </w:pPr>
+      <w:r>
+        <w:rPr>
+          <w:sz w:val="28"/>
+          <w:szCs w:val="28"/>
           <w:rtl w:val="0"/>
         </w:rPr>
         <w:t xml:space="preserve">Jake Nilsson</w:t>
@@ -154,18 +252,17 @@
     </w:p>
     <w:p>
       <w:pPr>
-        <w:jc w:val="center"/>
-        <w:rPr>
-          <w:rFonts w:ascii="Times New Roman" w:cs="Times New Roman" w:eastAsia="Times New Roman" w:hAnsi="Times New Roman"/>
-          <w:sz w:val="24"/>
-          <w:szCs w:val="24"/>
-        </w:rPr>
-      </w:pPr>
-      <w:r>
-        <w:rPr>
-          <w:rFonts w:ascii="Times New Roman" w:cs="Times New Roman" w:eastAsia="Times New Roman" w:hAnsi="Times New Roman"/>
-          <w:sz w:val="24"/>
-          <w:szCs w:val="24"/>
+        <w:spacing w:line="240" w:lineRule="auto"/>
+        <w:jc w:val="center"/>
+        <w:rPr>
+          <w:sz w:val="28"/>
+          <w:szCs w:val="28"/>
+        </w:rPr>
+      </w:pPr>
+      <w:r>
+        <w:rPr>
+          <w:sz w:val="28"/>
+          <w:szCs w:val="28"/>
           <w:rtl w:val="0"/>
         </w:rPr>
         <w:t xml:space="preserve">Patrick Canady</w:t>
@@ -173,18 +270,17 @@
     </w:p>
     <w:p>
       <w:pPr>
-        <w:jc w:val="center"/>
-        <w:rPr>
-          <w:rFonts w:ascii="Times New Roman" w:cs="Times New Roman" w:eastAsia="Times New Roman" w:hAnsi="Times New Roman"/>
-          <w:sz w:val="24"/>
-          <w:szCs w:val="24"/>
-        </w:rPr>
-      </w:pPr>
-      <w:r>
-        <w:rPr>
-          <w:rFonts w:ascii="Times New Roman" w:cs="Times New Roman" w:eastAsia="Times New Roman" w:hAnsi="Times New Roman"/>
-          <w:sz w:val="24"/>
-          <w:szCs w:val="24"/>
+        <w:spacing w:line="240" w:lineRule="auto"/>
+        <w:jc w:val="center"/>
+        <w:rPr>
+          <w:sz w:val="28"/>
+          <w:szCs w:val="28"/>
+        </w:rPr>
+      </w:pPr>
+      <w:r>
+        <w:rPr>
+          <w:sz w:val="28"/>
+          <w:szCs w:val="28"/>
           <w:rtl w:val="0"/>
         </w:rPr>
         <w:t xml:space="preserve">Estefano Cuna</w:t>
@@ -192,18 +288,17 @@
     </w:p>
     <w:p>
       <w:pPr>
-        <w:jc w:val="center"/>
-        <w:rPr>
-          <w:rFonts w:ascii="Times New Roman" w:cs="Times New Roman" w:eastAsia="Times New Roman" w:hAnsi="Times New Roman"/>
-          <w:sz w:val="24"/>
-          <w:szCs w:val="24"/>
-        </w:rPr>
-      </w:pPr>
-      <w:r>
-        <w:rPr>
-          <w:rFonts w:ascii="Times New Roman" w:cs="Times New Roman" w:eastAsia="Times New Roman" w:hAnsi="Times New Roman"/>
-          <w:sz w:val="24"/>
-          <w:szCs w:val="24"/>
+        <w:spacing w:line="240" w:lineRule="auto"/>
+        <w:jc w:val="center"/>
+        <w:rPr>
+          <w:sz w:val="28"/>
+          <w:szCs w:val="28"/>
+        </w:rPr>
+      </w:pPr>
+      <w:r>
+        <w:rPr>
+          <w:sz w:val="28"/>
+          <w:szCs w:val="28"/>
           <w:rtl w:val="0"/>
         </w:rPr>
         <w:t xml:space="preserve">Suyeol Ji</w:t>
@@ -211,18 +306,17 @@
     </w:p>
     <w:p>
       <w:pPr>
-        <w:jc w:val="center"/>
-        <w:rPr>
-          <w:rFonts w:ascii="Times New Roman" w:cs="Times New Roman" w:eastAsia="Times New Roman" w:hAnsi="Times New Roman"/>
-          <w:sz w:val="24"/>
-          <w:szCs w:val="24"/>
-        </w:rPr>
-      </w:pPr>
-      <w:r>
-        <w:rPr>
-          <w:rFonts w:ascii="Times New Roman" w:cs="Times New Roman" w:eastAsia="Times New Roman" w:hAnsi="Times New Roman"/>
-          <w:sz w:val="24"/>
-          <w:szCs w:val="24"/>
+        <w:spacing w:line="240" w:lineRule="auto"/>
+        <w:jc w:val="center"/>
+        <w:rPr>
+          <w:sz w:val="28"/>
+          <w:szCs w:val="28"/>
+        </w:rPr>
+      </w:pPr>
+      <w:r>
+        <w:rPr>
+          <w:sz w:val="28"/>
+          <w:szCs w:val="28"/>
           <w:rtl w:val="0"/>
         </w:rPr>
         <w:t xml:space="preserve">Brian Morales</w:t>
@@ -230,156 +324,419 @@
     </w:p>
     <w:p>
       <w:pPr>
-        <w:rPr>
-          <w:rFonts w:ascii="Times New Roman" w:cs="Times New Roman" w:eastAsia="Times New Roman" w:hAnsi="Times New Roman"/>
-          <w:sz w:val="24"/>
-          <w:szCs w:val="24"/>
-        </w:rPr>
-      </w:pPr>
-      <w:r>
-        <w:rPr>
-          <w:rtl w:val="0"/>
-        </w:rPr>
-      </w:r>
-    </w:p>
-    <w:p>
-      <w:pPr>
+        <w:spacing w:line="240" w:lineRule="auto"/>
+        <w:jc w:val="center"/>
+        <w:rPr>
+          <w:sz w:val="32"/>
+          <w:szCs w:val="32"/>
+        </w:rPr>
+      </w:pPr>
+      <w:r>
+        <w:rPr>
+          <w:rtl w:val="0"/>
+        </w:rPr>
+      </w:r>
+    </w:p>
+    <w:p>
+      <w:pPr>
+        <w:spacing w:line="240" w:lineRule="auto"/>
+        <w:jc w:val="center"/>
+        <w:rPr>
+          <w:sz w:val="36"/>
+          <w:szCs w:val="36"/>
+        </w:rPr>
+      </w:pPr>
+      <w:r>
+        <w:rPr>
+          <w:rtl w:val="0"/>
+        </w:rPr>
+      </w:r>
+    </w:p>
+    <w:p>
+      <w:pPr>
+        <w:spacing w:line="240" w:lineRule="auto"/>
+        <w:jc w:val="center"/>
+        <w:rPr>
+          <w:sz w:val="36"/>
+          <w:szCs w:val="36"/>
+        </w:rPr>
+      </w:pPr>
+      <w:r>
+        <w:rPr>
+          <w:rtl w:val="0"/>
+        </w:rPr>
+      </w:r>
+    </w:p>
+    <w:p>
+      <w:pPr>
+        <w:spacing w:line="240" w:lineRule="auto"/>
+        <w:jc w:val="center"/>
+        <w:rPr>
+          <w:sz w:val="36"/>
+          <w:szCs w:val="36"/>
+        </w:rPr>
+      </w:pPr>
+      <w:r>
+        <w:rPr>
+          <w:rtl w:val="0"/>
+        </w:rPr>
+      </w:r>
+    </w:p>
+    <w:p>
+      <w:pPr>
+        <w:spacing w:line="240" w:lineRule="auto"/>
+        <w:jc w:val="center"/>
+        <w:rPr>
+          <w:rFonts w:ascii="Cambria" w:cs="Cambria" w:eastAsia="Cambria" w:hAnsi="Cambria"/>
+          <w:sz w:val="36"/>
+          <w:szCs w:val="36"/>
+        </w:rPr>
+      </w:pPr>
+      <w:r>
+        <w:br w:type="page"/>
+      </w:r>
+      <w:r>
+        <w:rPr>
+          <w:rtl w:val="0"/>
+        </w:rPr>
+      </w:r>
+    </w:p>
+    <w:p>
+      <w:pPr>
+        <w:pStyle w:val="Heading1"/>
         <w:numPr>
           <w:ilvl w:val="0"/>
           <w:numId w:val="1"/>
         </w:numPr>
-        <w:ind w:left="720" w:hanging="360"/>
-        <w:rPr>
-          <w:rFonts w:ascii="Times New Roman" w:cs="Times New Roman" w:eastAsia="Times New Roman" w:hAnsi="Times New Roman"/>
+        <w:spacing w:after="0" w:before="240" w:line="240" w:lineRule="auto"/>
+        <w:ind w:left="288"/>
+        <w:rPr>
+          <w:b w:val="1"/>
           <w:sz w:val="24"/>
           <w:szCs w:val="24"/>
         </w:rPr>
       </w:pPr>
       <w:r>
         <w:rPr>
-          <w:rFonts w:ascii="Times New Roman" w:cs="Times New Roman" w:eastAsia="Times New Roman" w:hAnsi="Times New Roman"/>
+          <w:b w:val="1"/>
           <w:sz w:val="24"/>
           <w:szCs w:val="24"/>
           <w:rtl w:val="0"/>
         </w:rPr>
-        <w:t xml:space="preserve">1. Programming Languages (5 points): List the programming languages used in your project, where you use them (what components of your project) and your reason for choosing them (whatever that may be).</w:t>
-      </w:r>
-    </w:p>
-    <w:p>
-      <w:pPr>
-        <w:numPr>
-          <w:ilvl w:val="1"/>
-          <w:numId w:val="1"/>
-        </w:numPr>
-        <w:ind w:left="1440" w:hanging="360"/>
-        <w:rPr>
-          <w:rFonts w:ascii="Times New Roman" w:cs="Times New Roman" w:eastAsia="Times New Roman" w:hAnsi="Times New Roman"/>
-          <w:sz w:val="24"/>
-          <w:szCs w:val="24"/>
-        </w:rPr>
-      </w:pPr>
-      <w:r>
-        <w:rPr>
-          <w:rFonts w:ascii="Times New Roman" w:cs="Times New Roman" w:eastAsia="Times New Roman" w:hAnsi="Times New Roman"/>
-          <w:sz w:val="24"/>
-          <w:szCs w:val="24"/>
-          <w:rtl w:val="0"/>
-        </w:rPr>
-        <w:t xml:space="preserve">We’re using C# for this project, since it’s the recommended language when programming for the Unity game engine. The language is used to create scripts that are attached to the game objects.</w:t>
-      </w:r>
-    </w:p>
-    <w:p>
-      <w:pPr>
+        <w:t xml:space="preserve">Programming Languages (5 points)</w:t>
+      </w:r>
+      <w:r>
+        <w:rPr>
+          <w:rtl w:val="0"/>
+        </w:rPr>
+      </w:r>
+    </w:p>
+    <w:p>
+      <w:pPr>
+        <w:shd w:fill="ffffff" w:val="clear"/>
+        <w:spacing w:line="240" w:lineRule="auto"/>
+        <w:rPr>
+          <w:sz w:val="20"/>
+          <w:szCs w:val="20"/>
+        </w:rPr>
+      </w:pPr>
+      <w:r>
+        <w:rPr>
+          <w:sz w:val="20"/>
+          <w:szCs w:val="20"/>
+          <w:rtl w:val="0"/>
+        </w:rPr>
+        <w:t xml:space="preserve">We are using C# for this project, since it’s the recommended language when programming for the Unity game engine. The language is used to create scripts that are attached to the game objects.</w:t>
+      </w:r>
+    </w:p>
+    <w:p>
+      <w:pPr>
+        <w:shd w:fill="ffffff" w:val="clear"/>
+        <w:spacing w:line="240" w:lineRule="auto"/>
+        <w:rPr>
+          <w:sz w:val="20"/>
+          <w:szCs w:val="20"/>
+        </w:rPr>
+      </w:pPr>
+      <w:r>
+        <w:rPr>
+          <w:rtl w:val="0"/>
+        </w:rPr>
+      </w:r>
+    </w:p>
+    <w:p>
+      <w:pPr>
+        <w:pStyle w:val="Heading1"/>
         <w:numPr>
           <w:ilvl w:val="0"/>
           <w:numId w:val="1"/>
         </w:numPr>
-        <w:ind w:left="720" w:hanging="360"/>
-        <w:rPr>
-          <w:rFonts w:ascii="Times New Roman" w:cs="Times New Roman" w:eastAsia="Times New Roman" w:hAnsi="Times New Roman"/>
+        <w:spacing w:after="0" w:before="240" w:line="240" w:lineRule="auto"/>
+        <w:ind w:left="288"/>
+        <w:rPr>
+          <w:b w:val="1"/>
           <w:sz w:val="24"/>
           <w:szCs w:val="24"/>
         </w:rPr>
       </w:pPr>
       <w:r>
         <w:rPr>
-          <w:rFonts w:ascii="Times New Roman" w:cs="Times New Roman" w:eastAsia="Times New Roman" w:hAnsi="Times New Roman"/>
+          <w:b w:val="1"/>
           <w:sz w:val="24"/>
           <w:szCs w:val="24"/>
           <w:rtl w:val="0"/>
         </w:rPr>
-        <w:t xml:space="preserve">2. Platforms, APIs, Databases, and other technologies used (5 points): List all the platforms, APIs, Databases, and any other technologies you use in your project and where you use them (in what components of your project).</w:t>
+        <w:t xml:space="preserve">Platforms, APIs, Databases, and other technologies used (5 points) </w:t>
+      </w:r>
+      <w:r>
+        <w:rPr>
+          <w:rtl w:val="0"/>
+        </w:rPr>
+      </w:r>
+    </w:p>
+    <w:p>
+      <w:pPr>
+        <w:numPr>
+          <w:ilvl w:val="0"/>
+          <w:numId w:val="2"/>
+        </w:numPr>
+        <w:shd w:fill="ffffff" w:val="clear"/>
+        <w:spacing w:line="240" w:lineRule="auto"/>
+        <w:ind w:left="720" w:hanging="360"/>
+        <w:rPr>
+          <w:sz w:val="20"/>
+          <w:szCs w:val="20"/>
+        </w:rPr>
+      </w:pPr>
+      <w:r>
+        <w:rPr>
+          <w:sz w:val="20"/>
+          <w:szCs w:val="20"/>
+          <w:rtl w:val="0"/>
+        </w:rPr>
+        <w:t xml:space="preserve">We are using the Unity game engine and scripting API for gameplay and UI</w:t>
       </w:r>
     </w:p>
     <w:p>
       <w:pPr>
         <w:numPr>
           <w:ilvl w:val="1"/>
+          <w:numId w:val="2"/>
+        </w:numPr>
+        <w:shd w:fill="ffffff" w:val="clear"/>
+        <w:spacing w:line="240" w:lineRule="auto"/>
+        <w:ind w:left="1440" w:hanging="360"/>
+        <w:rPr>
+          <w:sz w:val="20"/>
+          <w:szCs w:val="20"/>
+        </w:rPr>
+      </w:pPr>
+      <w:r>
+        <w:rPr>
+          <w:sz w:val="20"/>
+          <w:szCs w:val="20"/>
+          <w:rtl w:val="0"/>
+        </w:rPr>
+        <w:t xml:space="preserve">Unity handles the databases for us, so we don’t use external systems for this</w:t>
+      </w:r>
+    </w:p>
+    <w:p>
+      <w:pPr>
+        <w:numPr>
+          <w:ilvl w:val="0"/>
+          <w:numId w:val="2"/>
+        </w:numPr>
+        <w:shd w:fill="ffffff" w:val="clear"/>
+        <w:spacing w:line="240" w:lineRule="auto"/>
+        <w:ind w:left="720" w:hanging="360"/>
+        <w:rPr>
+          <w:sz w:val="20"/>
+          <w:szCs w:val="20"/>
+        </w:rPr>
+      </w:pPr>
+      <w:r>
+        <w:rPr>
+          <w:sz w:val="20"/>
+          <w:szCs w:val="20"/>
+          <w:rtl w:val="0"/>
+        </w:rPr>
+        <w:t xml:space="preserve">FL Studio to create sound effects and music for the levels and UI</w:t>
+      </w:r>
+    </w:p>
+    <w:p>
+      <w:pPr>
+        <w:shd w:fill="ffffff" w:val="clear"/>
+        <w:spacing w:line="240" w:lineRule="auto"/>
+        <w:rPr>
+          <w:i w:val="1"/>
+          <w:sz w:val="20"/>
+          <w:szCs w:val="20"/>
+        </w:rPr>
+      </w:pPr>
+      <w:r>
+        <w:rPr>
+          <w:rtl w:val="0"/>
+        </w:rPr>
+      </w:r>
+    </w:p>
+    <w:p>
+      <w:pPr>
+        <w:pStyle w:val="Heading1"/>
+        <w:numPr>
+          <w:ilvl w:val="0"/>
           <w:numId w:val="1"/>
         </w:numPr>
-        <w:ind w:left="1440" w:hanging="360"/>
-        <w:rPr>
-          <w:rFonts w:ascii="Times New Roman" w:cs="Times New Roman" w:eastAsia="Times New Roman" w:hAnsi="Times New Roman"/>
+        <w:spacing w:after="0" w:before="240" w:line="240" w:lineRule="auto"/>
+        <w:ind w:left="288"/>
+        <w:rPr>
+          <w:b w:val="1"/>
           <w:sz w:val="24"/>
           <w:szCs w:val="24"/>
         </w:rPr>
       </w:pPr>
       <w:r>
         <w:rPr>
-          <w:rFonts w:ascii="Times New Roman" w:cs="Times New Roman" w:eastAsia="Times New Roman" w:hAnsi="Times New Roman"/>
+          <w:b w:val="1"/>
           <w:sz w:val="24"/>
           <w:szCs w:val="24"/>
           <w:rtl w:val="0"/>
         </w:rPr>
-        <w:t xml:space="preserve">We’re using the Unity game engine and scripting API for gameplay and UI</w:t>
-      </w:r>
-    </w:p>
-    <w:p>
-      <w:pPr>
+        <w:t xml:space="preserve">Execution-based Functional Testing (10 points)</w:t>
+      </w:r>
+      <w:r>
+        <w:rPr>
+          <w:rtl w:val="0"/>
+        </w:rPr>
+      </w:r>
+    </w:p>
+    <w:p>
+      <w:pPr>
+        <w:shd w:fill="ffffff" w:val="clear"/>
+        <w:spacing w:line="240" w:lineRule="auto"/>
+        <w:rPr>
+          <w:sz w:val="20"/>
+          <w:szCs w:val="20"/>
+        </w:rPr>
+      </w:pPr>
+      <w:r>
+        <w:rPr>
+          <w:sz w:val="20"/>
+          <w:szCs w:val="20"/>
+          <w:rtl w:val="0"/>
+        </w:rPr>
+        <w:t xml:space="preserve">Not required for increment 1.</w:t>
+      </w:r>
+    </w:p>
+    <w:p>
+      <w:pPr>
+        <w:pStyle w:val="Heading1"/>
         <w:numPr>
-          <w:ilvl w:val="2"/>
+          <w:ilvl w:val="0"/>
           <w:numId w:val="1"/>
         </w:numPr>
-        <w:ind w:left="2160" w:hanging="360"/>
-        <w:rPr>
-          <w:rFonts w:ascii="Times New Roman" w:cs="Times New Roman" w:eastAsia="Times New Roman" w:hAnsi="Times New Roman"/>
+        <w:spacing w:after="0" w:before="240" w:line="240" w:lineRule="auto"/>
+        <w:ind w:left="288"/>
+        <w:rPr>
+          <w:b w:val="1"/>
           <w:sz w:val="24"/>
           <w:szCs w:val="24"/>
-          <w:u w:val="none"/>
-        </w:rPr>
-      </w:pPr>
-      <w:r>
-        <w:rPr>
-          <w:rFonts w:ascii="Times New Roman" w:cs="Times New Roman" w:eastAsia="Times New Roman" w:hAnsi="Times New Roman"/>
+        </w:rPr>
+      </w:pPr>
+      <w:r>
+        <w:rPr>
+          <w:b w:val="1"/>
           <w:sz w:val="24"/>
           <w:szCs w:val="24"/>
           <w:rtl w:val="0"/>
         </w:rPr>
-        <w:t xml:space="preserve">Unity handles the databases for us, so we don’t use external systems for this</w:t>
-      </w:r>
-    </w:p>
-    <w:p>
-      <w:pPr>
+        <w:t xml:space="preserve">Execution-based Non-Functional Testing (10 points)</w:t>
+      </w:r>
+      <w:r>
+        <w:rPr>
+          <w:rtl w:val="0"/>
+        </w:rPr>
+      </w:r>
+    </w:p>
+    <w:p>
+      <w:pPr>
+        <w:shd w:fill="ffffff" w:val="clear"/>
+        <w:spacing w:line="240" w:lineRule="auto"/>
+        <w:rPr>
+          <w:rFonts w:ascii="Merriweather Sans" w:cs="Merriweather Sans" w:eastAsia="Merriweather Sans" w:hAnsi="Merriweather Sans"/>
+          <w:i w:val="1"/>
+          <w:sz w:val="24"/>
+          <w:szCs w:val="24"/>
+        </w:rPr>
+      </w:pPr>
+      <w:r>
+        <w:rPr>
+          <w:sz w:val="20"/>
+          <w:szCs w:val="20"/>
+          <w:rtl w:val="0"/>
+        </w:rPr>
+        <w:t xml:space="preserve">Not required for increment 1.</w:t>
+      </w:r>
+      <w:r>
+        <w:rPr>
+          <w:rtl w:val="0"/>
+        </w:rPr>
+      </w:r>
+    </w:p>
+    <w:p>
+      <w:pPr>
+        <w:pStyle w:val="Heading1"/>
         <w:numPr>
-          <w:ilvl w:val="1"/>
+          <w:ilvl w:val="0"/>
           <w:numId w:val="1"/>
         </w:numPr>
-        <w:ind w:left="1440" w:hanging="360"/>
-        <w:rPr>
-          <w:rFonts w:ascii="Times New Roman" w:cs="Times New Roman" w:eastAsia="Times New Roman" w:hAnsi="Times New Roman"/>
+        <w:spacing w:after="0" w:before="240" w:line="240" w:lineRule="auto"/>
+        <w:ind w:left="288"/>
+        <w:rPr>
+          <w:b w:val="1"/>
           <w:sz w:val="24"/>
           <w:szCs w:val="24"/>
-          <w:u w:val="none"/>
-        </w:rPr>
-      </w:pPr>
-      <w:r>
-        <w:rPr>
-          <w:rFonts w:ascii="Times New Roman" w:cs="Times New Roman" w:eastAsia="Times New Roman" w:hAnsi="Times New Roman"/>
+        </w:rPr>
+      </w:pPr>
+      <w:bookmarkStart w:colFirst="0" w:colLast="0" w:name="_gjdgxs" w:id="0"/>
+      <w:bookmarkEnd w:id="0"/>
+      <w:r>
+        <w:rPr>
+          <w:b w:val="1"/>
           <w:sz w:val="24"/>
           <w:szCs w:val="24"/>
           <w:rtl w:val="0"/>
         </w:rPr>
-        <w:t xml:space="preserve">FL Studio to create sound effects and music for the levels and UI</w:t>
+        <w:t xml:space="preserve">Non-Execution-based Testing (10 points)</w:t>
+      </w:r>
+      <w:r>
+        <w:rPr>
+          <w:rtl w:val="0"/>
+        </w:rPr>
+      </w:r>
+    </w:p>
+    <w:p>
+      <w:pPr>
+        <w:shd w:fill="ffffff" w:val="clear"/>
+        <w:spacing w:line="240" w:lineRule="auto"/>
+        <w:rPr>
+          <w:rFonts w:ascii="Times New Roman" w:cs="Times New Roman" w:eastAsia="Times New Roman" w:hAnsi="Times New Roman"/>
+          <w:b w:val="1"/>
+          <w:sz w:val="24"/>
+          <w:szCs w:val="24"/>
+        </w:rPr>
+      </w:pPr>
+      <w:r>
+        <w:rPr>
+          <w:sz w:val="20"/>
+          <w:szCs w:val="20"/>
+          <w:rtl w:val="0"/>
+        </w:rPr>
+        <w:t xml:space="preserve">Not required for increment 1.</w:t>
+      </w:r>
+      <w:r>
+        <w:rPr>
+          <w:rtl w:val="0"/>
+        </w:rPr>
       </w:r>
     </w:p>
     <w:sectPr>
@@ -396,6 +753,100 @@
   <w:abstractNum w:abstractNumId="1">
     <w:lvl w:ilvl="0">
       <w:start w:val="1"/>
+      <w:numFmt w:val="decimal"/>
+      <w:lvlText w:val="%1."/>
+      <w:lvlJc w:val="left"/>
+      <w:pPr>
+        <w:ind w:left="288" w:hanging="288"/>
+      </w:pPr>
+      <w:rPr>
+        <w:rFonts w:ascii="Arial" w:cs="Arial" w:eastAsia="Arial" w:hAnsi="Arial"/>
+      </w:rPr>
+    </w:lvl>
+    <w:lvl w:ilvl="1">
+      <w:start w:val="1"/>
+      <w:numFmt w:val="lowerLetter"/>
+      <w:lvlText w:val="%2."/>
+      <w:lvlJc w:val="left"/>
+      <w:pPr>
+        <w:ind w:left="1440" w:hanging="360"/>
+      </w:pPr>
+      <w:rPr/>
+    </w:lvl>
+    <w:lvl w:ilvl="2">
+      <w:start w:val="1"/>
+      <w:numFmt w:val="lowerRoman"/>
+      <w:lvlText w:val="%3."/>
+      <w:lvlJc w:val="right"/>
+      <w:pPr>
+        <w:ind w:left="2160" w:hanging="180"/>
+      </w:pPr>
+      <w:rPr/>
+    </w:lvl>
+    <w:lvl w:ilvl="3">
+      <w:start w:val="1"/>
+      <w:numFmt w:val="decimal"/>
+      <w:lvlText w:val="%4."/>
+      <w:lvlJc w:val="left"/>
+      <w:pPr>
+        <w:ind w:left="2880" w:hanging="360"/>
+      </w:pPr>
+      <w:rPr/>
+    </w:lvl>
+    <w:lvl w:ilvl="4">
+      <w:start w:val="1"/>
+      <w:numFmt w:val="lowerLetter"/>
+      <w:lvlText w:val="%5."/>
+      <w:lvlJc w:val="left"/>
+      <w:pPr>
+        <w:ind w:left="3600" w:hanging="360"/>
+      </w:pPr>
+      <w:rPr/>
+    </w:lvl>
+    <w:lvl w:ilvl="5">
+      <w:start w:val="1"/>
+      <w:numFmt w:val="lowerRoman"/>
+      <w:lvlText w:val="%6."/>
+      <w:lvlJc w:val="right"/>
+      <w:pPr>
+        <w:ind w:left="4320" w:hanging="180"/>
+      </w:pPr>
+      <w:rPr/>
+    </w:lvl>
+    <w:lvl w:ilvl="6">
+      <w:start w:val="1"/>
+      <w:numFmt w:val="decimal"/>
+      <w:lvlText w:val="%7."/>
+      <w:lvlJc w:val="left"/>
+      <w:pPr>
+        <w:ind w:left="5040" w:hanging="360"/>
+      </w:pPr>
+      <w:rPr/>
+    </w:lvl>
+    <w:lvl w:ilvl="7">
+      <w:start w:val="1"/>
+      <w:numFmt w:val="lowerLetter"/>
+      <w:lvlText w:val="%8."/>
+      <w:lvlJc w:val="left"/>
+      <w:pPr>
+        <w:ind w:left="5760" w:hanging="360"/>
+      </w:pPr>
+      <w:rPr/>
+    </w:lvl>
+    <w:lvl w:ilvl="8">
+      <w:start w:val="1"/>
+      <w:numFmt w:val="lowerRoman"/>
+      <w:lvlText w:val="%9."/>
+      <w:lvlJc w:val="right"/>
+      <w:pPr>
+        <w:ind w:left="6480" w:hanging="180"/>
+      </w:pPr>
+      <w:rPr/>
+    </w:lvl>
+  </w:abstractNum>
+  <w:abstractNum w:abstractNumId="2">
+    <w:lvl w:ilvl="0">
+      <w:start w:val="1"/>
       <w:numFmt w:val="bullet"/>
       <w:lvlText w:val="●"/>
       <w:lvlJc w:val="left"/>
@@ -505,6 +956,9 @@
   </w:abstractNum>
   <w:num w:numId="1">
     <w:abstractNumId w:val="1"/>
+  </w:num>
+  <w:num w:numId="2">
+    <w:abstractNumId w:val="2"/>
   </w:num>
 </w:numbering>
 </file>

</xml_diff>

<commit_message>
Modified documents to reflect increment 2 changes.
</commit_message>
<xml_diff>
--- a/Documents/Software Implementation and Testing.docx
+++ b/Documents/Software Implementation and Testing.docx
@@ -1,23 +1,22 @@
 
 <file path=word/document.xml><?xml version="1.0" encoding="utf-8"?>
-<w:document xmlns:mc="http://schemas.openxmlformats.org/markup-compatibility/2006" xmlns:o="urn:schemas-microsoft-com:office:office" xmlns:r="http://schemas.openxmlformats.org/officeDocument/2006/relationships" xmlns:m="http://schemas.openxmlformats.org/officeDocument/2006/math" xmlns:v="urn:schemas-microsoft-com:vml" xmlns:wp="http://schemas.openxmlformats.org/drawingml/2006/wordprocessingDrawing" xmlns:w10="urn:schemas-microsoft-com:office:word" xmlns:w="http://schemas.openxmlformats.org/wordprocessingml/2006/main" xmlns:wne="http://schemas.microsoft.com/office/word/2006/wordml" xmlns:sl="http://schemas.openxmlformats.org/schemaLibrary/2006/main" xmlns:a="http://schemas.openxmlformats.org/drawingml/2006/main" xmlns:pic="http://schemas.openxmlformats.org/drawingml/2006/picture" xmlns:c="http://schemas.openxmlformats.org/drawingml/2006/chart" xmlns:lc="http://schemas.openxmlformats.org/drawingml/2006/lockedCanvas" xmlns:dgm="http://schemas.openxmlformats.org/drawingml/2006/diagram" xmlns:wps="http://schemas.microsoft.com/office/word/2010/wordprocessingShape" xmlns:wpg="http://schemas.microsoft.com/office/word/2010/wordprocessingGroup" xmlns:w14="http://schemas.microsoft.com/office/word/2010/wordml" xmlns:w15="http://schemas.microsoft.com/office/word/2012/wordml">
+<w:document xmlns:wpc="http://schemas.microsoft.com/office/word/2010/wordprocessingCanvas" xmlns:cx="http://schemas.microsoft.com/office/drawing/2014/chartex" xmlns:cx1="http://schemas.microsoft.com/office/drawing/2015/9/8/chartex" xmlns:cx2="http://schemas.microsoft.com/office/drawing/2015/10/21/chartex" xmlns:cx3="http://schemas.microsoft.com/office/drawing/2016/5/9/chartex" xmlns:cx4="http://schemas.microsoft.com/office/drawing/2016/5/10/chartex" xmlns:cx5="http://schemas.microsoft.com/office/drawing/2016/5/11/chartex" xmlns:cx6="http://schemas.microsoft.com/office/drawing/2016/5/12/chartex" xmlns:cx7="http://schemas.microsoft.com/office/drawing/2016/5/13/chartex" xmlns:cx8="http://schemas.microsoft.com/office/drawing/2016/5/14/chartex" xmlns:mc="http://schemas.openxmlformats.org/markup-compatibility/2006" xmlns:aink="http://schemas.microsoft.com/office/drawing/2016/ink" xmlns:am3d="http://schemas.microsoft.com/office/drawing/2017/model3d" xmlns:o="urn:schemas-microsoft-com:office:office" xmlns:oel="http://schemas.microsoft.com/office/2019/extlst" xmlns:r="http://schemas.openxmlformats.org/officeDocument/2006/relationships" xmlns:m="http://schemas.openxmlformats.org/officeDocument/2006/math" xmlns:v="urn:schemas-microsoft-com:vml" xmlns:wp14="http://schemas.microsoft.com/office/word/2010/wordprocessingDrawing" xmlns:wp="http://schemas.openxmlformats.org/drawingml/2006/wordprocessingDrawing" xmlns:w10="urn:schemas-microsoft-com:office:word" xmlns:w="http://schemas.openxmlformats.org/wordprocessingml/2006/main" xmlns:w14="http://schemas.microsoft.com/office/word/2010/wordml" xmlns:w15="http://schemas.microsoft.com/office/word/2012/wordml" xmlns:w16cex="http://schemas.microsoft.com/office/word/2018/wordml/cex" xmlns:w16cid="http://schemas.microsoft.com/office/word/2016/wordml/cid" xmlns:w16="http://schemas.microsoft.com/office/word/2018/wordml" xmlns:w16sdtdh="http://schemas.microsoft.com/office/word/2020/wordml/sdtdatahash" xmlns:w16se="http://schemas.microsoft.com/office/word/2015/wordml/symex" xmlns:wpg="http://schemas.microsoft.com/office/word/2010/wordprocessingGroup" xmlns:wpi="http://schemas.microsoft.com/office/word/2010/wordprocessingInk" xmlns:wne="http://schemas.microsoft.com/office/word/2006/wordml" xmlns:wps="http://schemas.microsoft.com/office/word/2010/wordprocessingShape" mc:Ignorable="w14 w15 w16se w16cid w16 w16cex w16sdtdh wp14">
   <w:body>
     <w:p>
       <w:pPr>
         <w:spacing w:line="240" w:lineRule="auto"/>
         <w:jc w:val="center"/>
         <w:rPr>
-          <w:b w:val="1"/>
+          <w:b/>
           <w:sz w:val="44"/>
           <w:szCs w:val="44"/>
         </w:rPr>
       </w:pPr>
       <w:r>
         <w:rPr>
-          <w:b w:val="1"/>
+          <w:b/>
           <w:sz w:val="44"/>
           <w:szCs w:val="44"/>
-          <w:rtl w:val="0"/>
         </w:rPr>
         <w:t xml:space="preserve">Software Implementation and Testing Document </w:t>
       </w:r>
@@ -27,35 +26,29 @@
         <w:spacing w:line="240" w:lineRule="auto"/>
         <w:jc w:val="center"/>
         <w:rPr>
-          <w:b w:val="1"/>
+          <w:b/>
           <w:sz w:val="44"/>
           <w:szCs w:val="44"/>
         </w:rPr>
       </w:pPr>
-      <w:r>
-        <w:rPr>
-          <w:rtl w:val="0"/>
-        </w:rPr>
-      </w:r>
     </w:p>
     <w:p>
       <w:pPr>
         <w:spacing w:line="240" w:lineRule="auto"/>
         <w:jc w:val="center"/>
         <w:rPr>
-          <w:b w:val="1"/>
+          <w:b/>
           <w:sz w:val="44"/>
           <w:szCs w:val="44"/>
         </w:rPr>
       </w:pPr>
       <w:r>
         <w:rPr>
-          <w:b w:val="1"/>
+          <w:b/>
           <w:sz w:val="44"/>
           <w:szCs w:val="44"/>
-          <w:rtl w:val="0"/>
-        </w:rPr>
-        <w:t xml:space="preserve">For</w:t>
+        </w:rPr>
+        <w:t>For</w:t>
       </w:r>
     </w:p>
     <w:p>
@@ -63,35 +56,29 @@
         <w:spacing w:line="240" w:lineRule="auto"/>
         <w:jc w:val="center"/>
         <w:rPr>
-          <w:b w:val="1"/>
+          <w:b/>
           <w:sz w:val="44"/>
           <w:szCs w:val="44"/>
         </w:rPr>
       </w:pPr>
-      <w:r>
-        <w:rPr>
-          <w:rtl w:val="0"/>
-        </w:rPr>
-      </w:r>
     </w:p>
     <w:p>
       <w:pPr>
         <w:spacing w:line="240" w:lineRule="auto"/>
         <w:jc w:val="center"/>
         <w:rPr>
-          <w:b w:val="1"/>
+          <w:b/>
           <w:sz w:val="44"/>
           <w:szCs w:val="44"/>
         </w:rPr>
       </w:pPr>
       <w:r>
         <w:rPr>
-          <w:b w:val="1"/>
+          <w:b/>
           <w:sz w:val="44"/>
           <w:szCs w:val="44"/>
-          <w:rtl w:val="0"/>
-        </w:rPr>
-        <w:t xml:space="preserve">Group &lt;7&gt;</w:t>
+        </w:rPr>
+        <w:t>Group &lt;7&gt;</w:t>
       </w:r>
     </w:p>
     <w:p>
@@ -99,48 +86,33 @@
         <w:spacing w:line="240" w:lineRule="auto"/>
         <w:jc w:val="center"/>
         <w:rPr>
-          <w:b w:val="1"/>
+          <w:b/>
           <w:sz w:val="44"/>
           <w:szCs w:val="44"/>
         </w:rPr>
       </w:pPr>
-      <w:r>
-        <w:rPr>
-          <w:rtl w:val="0"/>
-        </w:rPr>
-      </w:r>
     </w:p>
     <w:p>
       <w:pPr>
         <w:spacing w:line="240" w:lineRule="auto"/>
         <w:jc w:val="center"/>
         <w:rPr>
-          <w:b w:val="1"/>
+          <w:b/>
           <w:sz w:val="44"/>
           <w:szCs w:val="44"/>
         </w:rPr>
       </w:pPr>
-      <w:r>
-        <w:rPr>
-          <w:rtl w:val="0"/>
-        </w:rPr>
-      </w:r>
     </w:p>
     <w:p>
       <w:pPr>
         <w:spacing w:line="240" w:lineRule="auto"/>
         <w:jc w:val="center"/>
         <w:rPr>
-          <w:b w:val="1"/>
+          <w:b/>
           <w:sz w:val="44"/>
           <w:szCs w:val="44"/>
         </w:rPr>
       </w:pPr>
-      <w:r>
-        <w:rPr>
-          <w:rtl w:val="0"/>
-        </w:rPr>
-      </w:r>
     </w:p>
     <w:p>
       <w:pPr>
@@ -155,9 +127,8 @@
         <w:rPr>
           <w:sz w:val="28"/>
           <w:szCs w:val="28"/>
-          <w:rtl w:val="0"/>
-        </w:rPr>
-        <w:t xml:space="preserve">Version 1.0</w:t>
+        </w:rPr>
+        <w:t>Version 2.0</w:t>
       </w:r>
     </w:p>
     <w:p>
@@ -169,11 +140,6 @@
           <w:szCs w:val="36"/>
         </w:rPr>
       </w:pPr>
-      <w:r>
-        <w:rPr>
-          <w:rtl w:val="0"/>
-        </w:rPr>
-      </w:r>
     </w:p>
     <w:p>
       <w:pPr>
@@ -184,11 +150,6 @@
           <w:szCs w:val="36"/>
         </w:rPr>
       </w:pPr>
-      <w:r>
-        <w:rPr>
-          <w:rtl w:val="0"/>
-        </w:rPr>
-      </w:r>
     </w:p>
     <w:p>
       <w:pPr>
@@ -199,11 +160,6 @@
           <w:szCs w:val="36"/>
         </w:rPr>
       </w:pPr>
-      <w:r>
-        <w:rPr>
-          <w:rtl w:val="0"/>
-        </w:rPr>
-      </w:r>
     </w:p>
     <w:p>
       <w:pPr>
@@ -216,18 +172,16 @@
       </w:pPr>
       <w:r>
         <w:rPr>
-          <w:b w:val="1"/>
+          <w:b/>
           <w:sz w:val="32"/>
           <w:szCs w:val="32"/>
-          <w:rtl w:val="0"/>
-        </w:rPr>
-        <w:t xml:space="preserve">Authors</w:t>
+        </w:rPr>
+        <w:t>Authors</w:t>
       </w:r>
       <w:r>
         <w:rPr>
           <w:sz w:val="32"/>
           <w:szCs w:val="32"/>
-          <w:rtl w:val="0"/>
         </w:rPr>
         <w:t xml:space="preserve">: </w:t>
       </w:r>
@@ -245,9 +199,8 @@
         <w:rPr>
           <w:sz w:val="28"/>
           <w:szCs w:val="28"/>
-          <w:rtl w:val="0"/>
-        </w:rPr>
-        <w:t xml:space="preserve">Jake Nilsson</w:t>
+        </w:rPr>
+        <w:t>Jake Nilsson</w:t>
       </w:r>
     </w:p>
     <w:p>
@@ -263,9 +216,8 @@
         <w:rPr>
           <w:sz w:val="28"/>
           <w:szCs w:val="28"/>
-          <w:rtl w:val="0"/>
-        </w:rPr>
-        <w:t xml:space="preserve">Patrick Canady</w:t>
+        </w:rPr>
+        <w:t>Patrick Canady</w:t>
       </w:r>
     </w:p>
     <w:p>
@@ -281,9 +233,8 @@
         <w:rPr>
           <w:sz w:val="28"/>
           <w:szCs w:val="28"/>
-          <w:rtl w:val="0"/>
-        </w:rPr>
-        <w:t xml:space="preserve">Estefano Cuna</w:t>
+        </w:rPr>
+        <w:t>Estefano Cuna</w:t>
       </w:r>
     </w:p>
     <w:p>
@@ -299,9 +250,8 @@
         <w:rPr>
           <w:sz w:val="28"/>
           <w:szCs w:val="28"/>
-          <w:rtl w:val="0"/>
-        </w:rPr>
-        <w:t xml:space="preserve">Suyeol Ji</w:t>
+        </w:rPr>
+        <w:t>Suyeol Ji</w:t>
       </w:r>
     </w:p>
     <w:p>
@@ -317,9 +267,8 @@
         <w:rPr>
           <w:sz w:val="28"/>
           <w:szCs w:val="28"/>
-          <w:rtl w:val="0"/>
-        </w:rPr>
-        <w:t xml:space="preserve">Brian Morales</w:t>
+        </w:rPr>
+        <w:t>Brian Morales</w:t>
       </w:r>
     </w:p>
     <w:p>
@@ -331,11 +280,6 @@
           <w:szCs w:val="32"/>
         </w:rPr>
       </w:pPr>
-      <w:r>
-        <w:rPr>
-          <w:rtl w:val="0"/>
-        </w:rPr>
-      </w:r>
     </w:p>
     <w:p>
       <w:pPr>
@@ -346,11 +290,6 @@
           <w:szCs w:val="36"/>
         </w:rPr>
       </w:pPr>
-      <w:r>
-        <w:rPr>
-          <w:rtl w:val="0"/>
-        </w:rPr>
-      </w:r>
     </w:p>
     <w:p>
       <w:pPr>
@@ -361,11 +300,6 @@
           <w:szCs w:val="36"/>
         </w:rPr>
       </w:pPr>
-      <w:r>
-        <w:rPr>
-          <w:rtl w:val="0"/>
-        </w:rPr>
-      </w:r>
     </w:p>
     <w:p>
       <w:pPr>
@@ -376,29 +310,19 @@
           <w:szCs w:val="36"/>
         </w:rPr>
       </w:pPr>
-      <w:r>
-        <w:rPr>
-          <w:rtl w:val="0"/>
-        </w:rPr>
-      </w:r>
     </w:p>
     <w:p>
       <w:pPr>
         <w:spacing w:line="240" w:lineRule="auto"/>
         <w:jc w:val="center"/>
         <w:rPr>
-          <w:rFonts w:ascii="Cambria" w:cs="Cambria" w:eastAsia="Cambria" w:hAnsi="Cambria"/>
+          <w:rFonts w:ascii="Cambria" w:eastAsia="Cambria" w:hAnsi="Cambria" w:cs="Cambria"/>
           <w:sz w:val="36"/>
           <w:szCs w:val="36"/>
         </w:rPr>
       </w:pPr>
       <w:r>
         <w:br w:type="page"/>
-      </w:r>
-      <w:r>
-        <w:rPr>
-          <w:rtl w:val="0"/>
-        </w:rPr>
       </w:r>
     </w:p>
     <w:p>
@@ -406,225 +330,289 @@
         <w:pStyle w:val="Heading1"/>
         <w:numPr>
           <w:ilvl w:val="0"/>
-          <w:numId w:val="1"/>
+          <w:numId w:val="4"/>
         </w:numPr>
-        <w:spacing w:after="0" w:before="240" w:line="240" w:lineRule="auto"/>
-        <w:ind w:left="288"/>
-        <w:rPr>
-          <w:b w:val="1"/>
+        <w:spacing w:before="240" w:after="0" w:line="240" w:lineRule="auto"/>
+        <w:ind w:left="720" w:hanging="360"/>
+        <w:rPr>
+          <w:b/>
           <w:sz w:val="24"/>
           <w:szCs w:val="24"/>
         </w:rPr>
       </w:pPr>
       <w:r>
         <w:rPr>
-          <w:b w:val="1"/>
+          <w:b/>
           <w:sz w:val="24"/>
           <w:szCs w:val="24"/>
-          <w:rtl w:val="0"/>
-        </w:rPr>
-        <w:t xml:space="preserve">Programming Languages (5 points)</w:t>
-      </w:r>
-      <w:r>
-        <w:rPr>
-          <w:rtl w:val="0"/>
-        </w:rPr>
-      </w:r>
-    </w:p>
-    <w:p>
-      <w:pPr>
-        <w:shd w:fill="ffffff" w:val="clear"/>
-        <w:spacing w:line="240" w:lineRule="auto"/>
-        <w:rPr>
-          <w:sz w:val="20"/>
-          <w:szCs w:val="20"/>
-        </w:rPr>
-      </w:pPr>
-      <w:r>
-        <w:rPr>
-          <w:sz w:val="20"/>
-          <w:szCs w:val="20"/>
-          <w:rtl w:val="0"/>
-        </w:rPr>
-        <w:t xml:space="preserve">We are using C# for this project, since it’s the recommended language when programming for the Unity game engine. The language is used to create scripts that are attached to the game objects.</w:t>
-      </w:r>
-    </w:p>
-    <w:p>
-      <w:pPr>
-        <w:shd w:fill="ffffff" w:val="clear"/>
-        <w:spacing w:line="240" w:lineRule="auto"/>
-        <w:rPr>
-          <w:sz w:val="20"/>
-          <w:szCs w:val="20"/>
-        </w:rPr>
-      </w:pPr>
-      <w:r>
-        <w:rPr>
-          <w:rtl w:val="0"/>
-        </w:rPr>
-      </w:r>
+        </w:rPr>
+        <w:lastRenderedPageBreak/>
+        <w:t>Programming Languages (5 points)</w:t>
+      </w:r>
+    </w:p>
+    <w:p>
+      <w:pPr>
+        <w:shd w:val="clear" w:color="auto" w:fill="FFFFFF"/>
+        <w:spacing w:line="240" w:lineRule="auto"/>
+        <w:rPr>
+          <w:sz w:val="20"/>
+          <w:szCs w:val="20"/>
+        </w:rPr>
+      </w:pPr>
+      <w:r>
+        <w:rPr>
+          <w:sz w:val="20"/>
+          <w:szCs w:val="20"/>
+        </w:rPr>
+        <w:t>We are using C# for this project, since it’s the recommended language when programming for the Unity game engine. The language is used to create scripts that are attached to the game objects.</w:t>
+      </w:r>
+    </w:p>
+    <w:p>
+      <w:pPr>
+        <w:shd w:val="clear" w:color="auto" w:fill="FFFFFF"/>
+        <w:spacing w:line="240" w:lineRule="auto"/>
+        <w:rPr>
+          <w:sz w:val="20"/>
+          <w:szCs w:val="20"/>
+        </w:rPr>
+      </w:pPr>
     </w:p>
     <w:p>
       <w:pPr>
         <w:pStyle w:val="Heading1"/>
         <w:numPr>
           <w:ilvl w:val="0"/>
-          <w:numId w:val="1"/>
+          <w:numId w:val="4"/>
         </w:numPr>
-        <w:spacing w:after="0" w:before="240" w:line="240" w:lineRule="auto"/>
-        <w:ind w:left="288"/>
-        <w:rPr>
-          <w:b w:val="1"/>
+        <w:spacing w:before="240" w:after="0" w:line="240" w:lineRule="auto"/>
+        <w:ind w:left="720" w:hanging="360"/>
+        <w:rPr>
+          <w:b/>
           <w:sz w:val="24"/>
           <w:szCs w:val="24"/>
         </w:rPr>
       </w:pPr>
       <w:r>
         <w:rPr>
-          <w:b w:val="1"/>
+          <w:b/>
           <w:sz w:val="24"/>
           <w:szCs w:val="24"/>
-          <w:rtl w:val="0"/>
         </w:rPr>
         <w:t xml:space="preserve">Platforms, APIs, Databases, and other technologies used (5 points) </w:t>
-      </w:r>
-      <w:r>
-        <w:rPr>
-          <w:rtl w:val="0"/>
-        </w:rPr>
       </w:r>
     </w:p>
     <w:p>
       <w:pPr>
         <w:numPr>
           <w:ilvl w:val="0"/>
-          <w:numId w:val="2"/>
+          <w:numId w:val="6"/>
         </w:numPr>
-        <w:shd w:fill="ffffff" w:val="clear"/>
-        <w:spacing w:line="240" w:lineRule="auto"/>
-        <w:ind w:left="720" w:hanging="360"/>
-        <w:rPr>
-          <w:sz w:val="20"/>
-          <w:szCs w:val="20"/>
-        </w:rPr>
-      </w:pPr>
-      <w:r>
-        <w:rPr>
-          <w:sz w:val="20"/>
-          <w:szCs w:val="20"/>
-          <w:rtl w:val="0"/>
-        </w:rPr>
-        <w:t xml:space="preserve">We are using the Unity game engine and scripting API for gameplay and UI</w:t>
+        <w:shd w:val="clear" w:color="auto" w:fill="FFFFFF"/>
+        <w:spacing w:line="240" w:lineRule="auto"/>
+        <w:rPr>
+          <w:sz w:val="20"/>
+          <w:szCs w:val="20"/>
+        </w:rPr>
+      </w:pPr>
+      <w:r>
+        <w:rPr>
+          <w:sz w:val="20"/>
+          <w:szCs w:val="20"/>
+        </w:rPr>
+        <w:t>We are using the Unity game engine and scripting API for gameplay and UI</w:t>
       </w:r>
     </w:p>
     <w:p>
       <w:pPr>
         <w:numPr>
           <w:ilvl w:val="1"/>
-          <w:numId w:val="2"/>
+          <w:numId w:val="6"/>
         </w:numPr>
-        <w:shd w:fill="ffffff" w:val="clear"/>
-        <w:spacing w:line="240" w:lineRule="auto"/>
-        <w:ind w:left="1440" w:hanging="360"/>
-        <w:rPr>
-          <w:sz w:val="20"/>
-          <w:szCs w:val="20"/>
-        </w:rPr>
-      </w:pPr>
-      <w:r>
-        <w:rPr>
-          <w:sz w:val="20"/>
-          <w:szCs w:val="20"/>
-          <w:rtl w:val="0"/>
-        </w:rPr>
-        <w:t xml:space="preserve">Unity handles the databases for us, so we don’t use external systems for this</w:t>
+        <w:shd w:val="clear" w:color="auto" w:fill="FFFFFF"/>
+        <w:spacing w:line="240" w:lineRule="auto"/>
+        <w:rPr>
+          <w:sz w:val="20"/>
+          <w:szCs w:val="20"/>
+        </w:rPr>
+      </w:pPr>
+      <w:r>
+        <w:rPr>
+          <w:sz w:val="20"/>
+          <w:szCs w:val="20"/>
+        </w:rPr>
+        <w:t>Unity handles the databases for us, so we don’t use external systems for this</w:t>
       </w:r>
     </w:p>
     <w:p>
       <w:pPr>
         <w:numPr>
           <w:ilvl w:val="0"/>
-          <w:numId w:val="2"/>
+          <w:numId w:val="6"/>
         </w:numPr>
-        <w:shd w:fill="ffffff" w:val="clear"/>
-        <w:spacing w:line="240" w:lineRule="auto"/>
-        <w:ind w:left="720" w:hanging="360"/>
-        <w:rPr>
-          <w:sz w:val="20"/>
-          <w:szCs w:val="20"/>
-        </w:rPr>
-      </w:pPr>
-      <w:r>
-        <w:rPr>
-          <w:sz w:val="20"/>
-          <w:szCs w:val="20"/>
-          <w:rtl w:val="0"/>
-        </w:rPr>
-        <w:t xml:space="preserve">FL Studio to create sound effects and music for the levels and UI</w:t>
-      </w:r>
-    </w:p>
-    <w:p>
-      <w:pPr>
-        <w:shd w:fill="ffffff" w:val="clear"/>
-        <w:spacing w:line="240" w:lineRule="auto"/>
-        <w:rPr>
-          <w:i w:val="1"/>
-          <w:sz w:val="20"/>
-          <w:szCs w:val="20"/>
-        </w:rPr>
-      </w:pPr>
-      <w:r>
-        <w:rPr>
-          <w:rtl w:val="0"/>
-        </w:rPr>
-      </w:r>
+        <w:shd w:val="clear" w:color="auto" w:fill="FFFFFF"/>
+        <w:spacing w:line="240" w:lineRule="auto"/>
+        <w:rPr>
+          <w:sz w:val="20"/>
+          <w:szCs w:val="20"/>
+        </w:rPr>
+      </w:pPr>
+      <w:r>
+        <w:rPr>
+          <w:sz w:val="20"/>
+          <w:szCs w:val="20"/>
+        </w:rPr>
+        <w:t>FL Studio to create sound effects and music for the levels and UI</w:t>
+      </w:r>
+    </w:p>
+    <w:p>
+      <w:pPr>
+        <w:numPr>
+          <w:ilvl w:val="0"/>
+          <w:numId w:val="6"/>
+        </w:numPr>
+        <w:shd w:val="clear" w:color="auto" w:fill="FFFFFF"/>
+        <w:spacing w:line="240" w:lineRule="auto"/>
+        <w:rPr>
+          <w:sz w:val="20"/>
+          <w:szCs w:val="20"/>
+        </w:rPr>
+      </w:pPr>
+      <w:r>
+        <w:rPr>
+          <w:sz w:val="20"/>
+          <w:szCs w:val="20"/>
+        </w:rPr>
+        <w:t>Audacity to easily adjust sounds</w:t>
+      </w:r>
+    </w:p>
+    <w:p>
+      <w:pPr>
+        <w:shd w:val="clear" w:color="auto" w:fill="FFFFFF"/>
+        <w:spacing w:line="240" w:lineRule="auto"/>
+        <w:rPr>
+          <w:i/>
+          <w:sz w:val="20"/>
+          <w:szCs w:val="20"/>
+        </w:rPr>
+      </w:pPr>
     </w:p>
     <w:p>
       <w:pPr>
         <w:pStyle w:val="Heading1"/>
         <w:numPr>
           <w:ilvl w:val="0"/>
-          <w:numId w:val="1"/>
+          <w:numId w:val="4"/>
         </w:numPr>
-        <w:spacing w:after="0" w:before="240" w:line="240" w:lineRule="auto"/>
-        <w:ind w:left="288"/>
-        <w:rPr>
-          <w:b w:val="1"/>
+        <w:spacing w:before="240" w:after="0" w:line="240" w:lineRule="auto"/>
+        <w:ind w:left="720" w:hanging="360"/>
+        <w:rPr>
+          <w:b/>
           <w:sz w:val="24"/>
           <w:szCs w:val="24"/>
         </w:rPr>
       </w:pPr>
       <w:r>
         <w:rPr>
-          <w:b w:val="1"/>
+          <w:b/>
           <w:sz w:val="24"/>
           <w:szCs w:val="24"/>
-          <w:rtl w:val="0"/>
-        </w:rPr>
-        <w:t xml:space="preserve">Execution-based Functional Testing (10 points)</w:t>
-      </w:r>
-      <w:r>
-        <w:rPr>
-          <w:rtl w:val="0"/>
-        </w:rPr>
-      </w:r>
-    </w:p>
-    <w:p>
-      <w:pPr>
-        <w:shd w:fill="ffffff" w:val="clear"/>
-        <w:spacing w:line="240" w:lineRule="auto"/>
-        <w:rPr>
-          <w:sz w:val="20"/>
-          <w:szCs w:val="20"/>
-        </w:rPr>
-      </w:pPr>
-      <w:r>
-        <w:rPr>
-          <w:sz w:val="20"/>
-          <w:szCs w:val="20"/>
-          <w:rtl w:val="0"/>
-        </w:rPr>
-        <w:t xml:space="preserve">Not required for increment 1.</w:t>
+        </w:rPr>
+        <w:t>Execution-based Functional Testing (10 points)</w:t>
+      </w:r>
+    </w:p>
+    <w:p>
+      <w:pPr>
+        <w:numPr>
+          <w:ilvl w:val="0"/>
+          <w:numId w:val="3"/>
+        </w:numPr>
+        <w:rPr>
+          <w:sz w:val="20"/>
+          <w:szCs w:val="20"/>
+        </w:rPr>
+      </w:pPr>
+      <w:r>
+        <w:rPr>
+          <w:sz w:val="20"/>
+          <w:szCs w:val="20"/>
+        </w:rPr>
+        <w:t>For the volume slider, we implemented sample music in the game screen and tested functionality by dragging the slider to separate values.</w:t>
+      </w:r>
+    </w:p>
+    <w:p>
+      <w:pPr>
+        <w:numPr>
+          <w:ilvl w:val="0"/>
+          <w:numId w:val="3"/>
+        </w:numPr>
+        <w:rPr>
+          <w:sz w:val="20"/>
+          <w:szCs w:val="20"/>
+        </w:rPr>
+      </w:pPr>
+      <w:r>
+        <w:rPr>
+          <w:sz w:val="20"/>
+          <w:szCs w:val="20"/>
+        </w:rPr>
+        <w:t>For the visualizer, we used the test songs to determine what bias values would look best depending on the song.</w:t>
+      </w:r>
+    </w:p>
+    <w:p>
+      <w:pPr>
+        <w:numPr>
+          <w:ilvl w:val="0"/>
+          <w:numId w:val="3"/>
+        </w:numPr>
+        <w:rPr>
+          <w:sz w:val="20"/>
+          <w:szCs w:val="20"/>
+        </w:rPr>
+      </w:pPr>
+      <w:r>
+        <w:rPr>
+          <w:sz w:val="20"/>
+          <w:szCs w:val="20"/>
+        </w:rPr>
+        <w:t>We built the project, navigated to the game screen, and then clicked+dragged across notes to ensure they can be cut correctly. We also dragged across notes without clicking to ensure the slices worked as intended.</w:t>
+      </w:r>
+    </w:p>
+    <w:p>
+      <w:pPr>
+        <w:numPr>
+          <w:ilvl w:val="0"/>
+          <w:numId w:val="3"/>
+        </w:numPr>
+        <w:rPr>
+          <w:sz w:val="20"/>
+          <w:szCs w:val="20"/>
+        </w:rPr>
+      </w:pPr>
+      <w:r>
+        <w:rPr>
+          <w:sz w:val="20"/>
+          <w:szCs w:val="20"/>
+        </w:rPr>
+        <w:t>When building the project and navigating to the homescreen, we waited for visual feedback of notes being tossed up. We also included public parameters in the code that we could change during runtime for fine-tuning how high certain notes are tossed, at what speeds, etc. We would then build and run the executable to ensure the functionality is working as intended.</w:t>
+      </w:r>
+    </w:p>
+    <w:p>
+      <w:pPr>
+        <w:numPr>
+          <w:ilvl w:val="0"/>
+          <w:numId w:val="3"/>
+        </w:numPr>
+        <w:rPr>
+          <w:sz w:val="20"/>
+          <w:szCs w:val="20"/>
+        </w:rPr>
+      </w:pPr>
+      <w:r>
+        <w:rPr>
+          <w:sz w:val="20"/>
+          <w:szCs w:val="20"/>
+        </w:rPr>
+        <w:t>Rhythm games must be suitable for players of various skill levels, making the difficulty adjustment feature crucial. Therefore, we have implemented an algorithm that adjusts the difficulty based on the player's performance before starting the game, allowing players to choose their current level. We divided this into two level selections.</w:t>
       </w:r>
     </w:p>
     <w:p>
@@ -632,54 +620,137 @@
         <w:pStyle w:val="Heading1"/>
         <w:numPr>
           <w:ilvl w:val="0"/>
-          <w:numId w:val="1"/>
+          <w:numId w:val="4"/>
         </w:numPr>
-        <w:spacing w:after="0" w:before="240" w:line="240" w:lineRule="auto"/>
-        <w:ind w:left="288"/>
-        <w:rPr>
-          <w:b w:val="1"/>
+        <w:spacing w:before="240" w:after="0" w:line="240" w:lineRule="auto"/>
+        <w:ind w:left="720" w:hanging="360"/>
+        <w:rPr>
+          <w:b/>
           <w:sz w:val="24"/>
           <w:szCs w:val="24"/>
         </w:rPr>
       </w:pPr>
       <w:r>
         <w:rPr>
-          <w:b w:val="1"/>
+          <w:b/>
           <w:sz w:val="24"/>
           <w:szCs w:val="24"/>
-          <w:rtl w:val="0"/>
-        </w:rPr>
-        <w:t xml:space="preserve">Execution-based Non-Functional Testing (10 points)</w:t>
-      </w:r>
-      <w:r>
-        <w:rPr>
-          <w:rtl w:val="0"/>
-        </w:rPr>
-      </w:r>
-    </w:p>
-    <w:p>
-      <w:pPr>
-        <w:shd w:fill="ffffff" w:val="clear"/>
-        <w:spacing w:line="240" w:lineRule="auto"/>
-        <w:rPr>
-          <w:rFonts w:ascii="Merriweather Sans" w:cs="Merriweather Sans" w:eastAsia="Merriweather Sans" w:hAnsi="Merriweather Sans"/>
-          <w:i w:val="1"/>
-          <w:sz w:val="24"/>
-          <w:szCs w:val="24"/>
-        </w:rPr>
-      </w:pPr>
-      <w:r>
-        <w:rPr>
-          <w:sz w:val="20"/>
-          <w:szCs w:val="20"/>
-          <w:rtl w:val="0"/>
-        </w:rPr>
-        <w:t xml:space="preserve">Not required for increment 1.</w:t>
-      </w:r>
-      <w:r>
-        <w:rPr>
-          <w:rtl w:val="0"/>
-        </w:rPr>
+        </w:rPr>
+        <w:t>Execution-based Non-Functional Testing (10 points)</w:t>
+      </w:r>
+    </w:p>
+    <w:p>
+      <w:pPr>
+        <w:numPr>
+          <w:ilvl w:val="0"/>
+          <w:numId w:val="5"/>
+        </w:numPr>
+        <w:rPr>
+          <w:sz w:val="20"/>
+          <w:szCs w:val="20"/>
+        </w:rPr>
+      </w:pPr>
+      <w:r>
+        <w:rPr>
+          <w:sz w:val="20"/>
+          <w:szCs w:val="20"/>
+        </w:rPr>
+        <w:t>Similar to the testing of functional requirements, the project is built and executed to be viewed from a user’s perspective.</w:t>
+      </w:r>
+    </w:p>
+    <w:p>
+      <w:pPr>
+        <w:numPr>
+          <w:ilvl w:val="0"/>
+          <w:numId w:val="5"/>
+        </w:numPr>
+        <w:rPr>
+          <w:sz w:val="20"/>
+          <w:szCs w:val="20"/>
+        </w:rPr>
+      </w:pPr>
+      <w:r>
+        <w:rPr>
+          <w:sz w:val="20"/>
+          <w:szCs w:val="20"/>
+        </w:rPr>
+        <w:t>Regarding loading times and overall performance, this is quickly measured when launching and interacting with the game. With each of us running the build and having consistent results during execution, we can confidently say these non-functional requirements are being met.</w:t>
+      </w:r>
+    </w:p>
+    <w:p>
+      <w:pPr>
+        <w:numPr>
+          <w:ilvl w:val="0"/>
+          <w:numId w:val="5"/>
+        </w:numPr>
+        <w:rPr>
+          <w:sz w:val="20"/>
+          <w:szCs w:val="20"/>
+        </w:rPr>
+      </w:pPr>
+      <w:r>
+        <w:rPr>
+          <w:sz w:val="20"/>
+          <w:szCs w:val="20"/>
+        </w:rPr>
+        <w:t>Similarly, the ability for the game to be supported on multiple operating systems and screen sizes is also tested in execution with all of our builds running on machines of varying operating systems and screen sizes.</w:t>
+      </w:r>
+    </w:p>
+    <w:p>
+      <w:pPr>
+        <w:numPr>
+          <w:ilvl w:val="0"/>
+          <w:numId w:val="5"/>
+        </w:numPr>
+        <w:rPr>
+          <w:sz w:val="20"/>
+          <w:szCs w:val="20"/>
+        </w:rPr>
+      </w:pPr>
+      <w:r>
+        <w:rPr>
+          <w:sz w:val="20"/>
+          <w:szCs w:val="20"/>
+        </w:rPr>
+        <w:t>Regarding unexpected crashes and security, we can only test the functionality so far in execution, however both appear functional to the extent that we can execute the software.</w:t>
+      </w:r>
+    </w:p>
+    <w:p>
+      <w:pPr>
+        <w:numPr>
+          <w:ilvl w:val="0"/>
+          <w:numId w:val="5"/>
+        </w:numPr>
+        <w:rPr>
+          <w:sz w:val="20"/>
+          <w:szCs w:val="20"/>
+        </w:rPr>
+      </w:pPr>
+      <w:r>
+        <w:rPr>
+          <w:sz w:val="20"/>
+          <w:szCs w:val="20"/>
+        </w:rPr>
+        <w:t>More tangible functionality such as the volume bar and its inability to go below 0% and above 100% are thoroughly tested and functional in execution.</w:t>
+      </w:r>
+    </w:p>
+    <w:p>
+      <w:pPr>
+        <w:numPr>
+          <w:ilvl w:val="0"/>
+          <w:numId w:val="5"/>
+        </w:numPr>
+        <w:rPr>
+          <w:sz w:val="20"/>
+          <w:szCs w:val="20"/>
+        </w:rPr>
+      </w:pPr>
+      <w:r>
+        <w:rPr>
+          <w:sz w:val="20"/>
+          <w:szCs w:val="20"/>
+        </w:rPr>
+        <w:t>About the compatibility testing, ensures the game runs correctly across different devices and operating systems. Precise input requirements of rhythm games make diverse environment testing essential.</w:t>
       </w:r>
     </w:p>
     <w:p>
@@ -687,70 +758,234 @@
         <w:pStyle w:val="Heading1"/>
         <w:numPr>
           <w:ilvl w:val="0"/>
-          <w:numId w:val="1"/>
+          <w:numId w:val="4"/>
         </w:numPr>
-        <w:spacing w:after="0" w:before="240" w:line="240" w:lineRule="auto"/>
-        <w:ind w:left="288"/>
-        <w:rPr>
-          <w:b w:val="1"/>
+        <w:spacing w:before="240" w:after="0" w:line="240" w:lineRule="auto"/>
+        <w:ind w:left="720" w:hanging="360"/>
+        <w:rPr>
+          <w:b/>
           <w:sz w:val="24"/>
           <w:szCs w:val="24"/>
         </w:rPr>
       </w:pPr>
-      <w:bookmarkStart w:colFirst="0" w:colLast="0" w:name="_gjdgxs" w:id="0"/>
+      <w:bookmarkStart w:id="0" w:name="_gjdgxs" w:colFirst="0" w:colLast="0"/>
       <w:bookmarkEnd w:id="0"/>
       <w:r>
         <w:rPr>
-          <w:b w:val="1"/>
+          <w:b/>
           <w:sz w:val="24"/>
           <w:szCs w:val="24"/>
-          <w:rtl w:val="0"/>
-        </w:rPr>
-        <w:t xml:space="preserve">Non-Execution-based Testing (10 points)</w:t>
-      </w:r>
-      <w:r>
-        <w:rPr>
-          <w:rtl w:val="0"/>
-        </w:rPr>
-      </w:r>
-    </w:p>
-    <w:p>
-      <w:pPr>
-        <w:shd w:fill="ffffff" w:val="clear"/>
-        <w:spacing w:line="240" w:lineRule="auto"/>
-        <w:rPr>
-          <w:rFonts w:ascii="Times New Roman" w:cs="Times New Roman" w:eastAsia="Times New Roman" w:hAnsi="Times New Roman"/>
-          <w:b w:val="1"/>
-          <w:sz w:val="24"/>
-          <w:szCs w:val="24"/>
-        </w:rPr>
-      </w:pPr>
-      <w:r>
-        <w:rPr>
-          <w:sz w:val="20"/>
-          <w:szCs w:val="20"/>
-          <w:rtl w:val="0"/>
-        </w:rPr>
-        <w:t xml:space="preserve">Not required for increment 1.</w:t>
-      </w:r>
-      <w:r>
-        <w:rPr>
-          <w:rtl w:val="0"/>
-        </w:rPr>
-      </w:r>
-    </w:p>
+        </w:rPr>
+        <w:t>Non-Execution-based Testing (10 points)</w:t>
+      </w:r>
+    </w:p>
+    <w:p>
+      <w:pPr>
+        <w:numPr>
+          <w:ilvl w:val="0"/>
+          <w:numId w:val="5"/>
+        </w:numPr>
+        <w:rPr>
+          <w:sz w:val="20"/>
+          <w:szCs w:val="20"/>
+        </w:rPr>
+      </w:pPr>
+      <w:r>
+        <w:rPr>
+          <w:sz w:val="20"/>
+          <w:szCs w:val="20"/>
+        </w:rPr>
+        <w:t>Reviewed our functional and non-functional requirements to verify that they still matched our needs/goals.</w:t>
+      </w:r>
+    </w:p>
+    <w:p>
+      <w:pPr>
+        <w:numPr>
+          <w:ilvl w:val="0"/>
+          <w:numId w:val="5"/>
+        </w:numPr>
+        <w:rPr>
+          <w:sz w:val="20"/>
+          <w:szCs w:val="20"/>
+        </w:rPr>
+      </w:pPr>
+      <w:r>
+        <w:rPr>
+          <w:sz w:val="20"/>
+          <w:szCs w:val="20"/>
+        </w:rPr>
+        <w:t>Reviewed error handling/logging in multiple classes to ensure their robustness.</w:t>
+      </w:r>
+    </w:p>
+    <w:p>
+      <w:pPr>
+        <w:numPr>
+          <w:ilvl w:val="0"/>
+          <w:numId w:val="5"/>
+        </w:numPr>
+        <w:rPr>
+          <w:sz w:val="20"/>
+          <w:szCs w:val="20"/>
+        </w:rPr>
+      </w:pPr>
+      <w:r>
+        <w:rPr>
+          <w:sz w:val="20"/>
+          <w:szCs w:val="20"/>
+        </w:rPr>
+        <w:lastRenderedPageBreak/>
+        <w:t>Analyzed our source code to verify that it adheres to coding best practices and is free of potential issues/bugs.</w:t>
+      </w:r>
+    </w:p>
+    <w:p>
+      <w:pPr>
+        <w:numPr>
+          <w:ilvl w:val="0"/>
+          <w:numId w:val="5"/>
+        </w:numPr>
+        <w:rPr>
+          <w:sz w:val="20"/>
+          <w:szCs w:val="20"/>
+        </w:rPr>
+      </w:pPr>
+      <w:r>
+        <w:rPr>
+          <w:sz w:val="20"/>
+          <w:szCs w:val="20"/>
+        </w:rPr>
+        <w:t>Verified that the UI designs and layouts were consistent and accessible.</w:t>
+      </w:r>
+    </w:p>
+    <w:p/>
     <w:sectPr>
-      <w:pgSz w:h="15840" w:w="12240" w:orient="portrait"/>
-      <w:pgMar w:bottom="1440" w:top="1440" w:left="1440" w:right="1440" w:header="720" w:footer="720"/>
+      <w:pgSz w:w="12240" w:h="15840"/>
+      <w:pgMar w:top="1440" w:right="1440" w:bottom="1440" w:left="1440" w:header="720" w:footer="720" w:gutter="0"/>
       <w:pgNumType w:start="1"/>
+      <w:cols w:space="720"/>
     </w:sectPr>
   </w:body>
 </w:document>
 </file>
 
 <file path=word/numbering.xml><?xml version="1.0" encoding="utf-8"?>
-<w:numbering xmlns:mc="http://schemas.openxmlformats.org/markup-compatibility/2006" xmlns:o="urn:schemas-microsoft-com:office:office" xmlns:r="http://schemas.openxmlformats.org/officeDocument/2006/relationships" xmlns:m="http://schemas.openxmlformats.org/officeDocument/2006/math" xmlns:v="urn:schemas-microsoft-com:vml" xmlns:wp="http://schemas.openxmlformats.org/drawingml/2006/wordprocessingDrawing" xmlns:w10="urn:schemas-microsoft-com:office:word" xmlns:w="http://schemas.openxmlformats.org/wordprocessingml/2006/main" xmlns:wne="http://schemas.microsoft.com/office/word/2006/wordml" xmlns:sl="http://schemas.openxmlformats.org/schemaLibrary/2006/main" xmlns:a="http://schemas.openxmlformats.org/drawingml/2006/main" xmlns:pic="http://schemas.openxmlformats.org/drawingml/2006/picture" xmlns:c="http://schemas.openxmlformats.org/drawingml/2006/chart" xmlns:lc="http://schemas.openxmlformats.org/drawingml/2006/lockedCanvas" xmlns:dgm="http://schemas.openxmlformats.org/drawingml/2006/diagram" xmlns:wps="http://schemas.microsoft.com/office/word/2010/wordprocessingShape" xmlns:wpg="http://schemas.microsoft.com/office/word/2010/wordprocessingGroup" xmlns:w14="http://schemas.microsoft.com/office/word/2010/wordml" xmlns:w15="http://schemas.microsoft.com/office/word/2012/wordml">
-  <w:abstractNum w:abstractNumId="1">
+<w:numbering xmlns:wpc="http://schemas.microsoft.com/office/word/2010/wordprocessingCanvas" xmlns:cx="http://schemas.microsoft.com/office/drawing/2014/chartex" xmlns:cx1="http://schemas.microsoft.com/office/drawing/2015/9/8/chartex" xmlns:cx2="http://schemas.microsoft.com/office/drawing/2015/10/21/chartex" xmlns:cx3="http://schemas.microsoft.com/office/drawing/2016/5/9/chartex" xmlns:cx4="http://schemas.microsoft.com/office/drawing/2016/5/10/chartex" xmlns:cx5="http://schemas.microsoft.com/office/drawing/2016/5/11/chartex" xmlns:cx6="http://schemas.microsoft.com/office/drawing/2016/5/12/chartex" xmlns:cx7="http://schemas.microsoft.com/office/drawing/2016/5/13/chartex" xmlns:cx8="http://schemas.microsoft.com/office/drawing/2016/5/14/chartex" xmlns:mc="http://schemas.openxmlformats.org/markup-compatibility/2006" xmlns:aink="http://schemas.microsoft.com/office/drawing/2016/ink" xmlns:am3d="http://schemas.microsoft.com/office/drawing/2017/model3d" xmlns:o="urn:schemas-microsoft-com:office:office" xmlns:oel="http://schemas.microsoft.com/office/2019/extlst" xmlns:r="http://schemas.openxmlformats.org/officeDocument/2006/relationships" xmlns:m="http://schemas.openxmlformats.org/officeDocument/2006/math" xmlns:v="urn:schemas-microsoft-com:vml" xmlns:wp14="http://schemas.microsoft.com/office/word/2010/wordprocessingDrawing" xmlns:wp="http://schemas.openxmlformats.org/drawingml/2006/wordprocessingDrawing" xmlns:w10="urn:schemas-microsoft-com:office:word" xmlns:w="http://schemas.openxmlformats.org/wordprocessingml/2006/main" xmlns:w14="http://schemas.microsoft.com/office/word/2010/wordml" xmlns:w15="http://schemas.microsoft.com/office/word/2012/wordml" xmlns:w16cex="http://schemas.microsoft.com/office/word/2018/wordml/cex" xmlns:w16cid="http://schemas.microsoft.com/office/word/2016/wordml/cid" xmlns:w16="http://schemas.microsoft.com/office/word/2018/wordml" xmlns:w16sdtdh="http://schemas.microsoft.com/office/word/2020/wordml/sdtdatahash" xmlns:w16se="http://schemas.microsoft.com/office/word/2015/wordml/symex" xmlns:wpg="http://schemas.microsoft.com/office/word/2010/wordprocessingGroup" xmlns:wpi="http://schemas.microsoft.com/office/word/2010/wordprocessingInk" xmlns:wne="http://schemas.microsoft.com/office/word/2006/wordml" xmlns:wps="http://schemas.microsoft.com/office/word/2010/wordprocessingShape" mc:Ignorable="w14 w15 w16se w16cid w16 w16cex w16sdtdh wp14">
+  <w:abstractNum w:abstractNumId="0" w15:restartNumberingAfterBreak="0">
+    <w:nsid w:val="253942E9"/>
+    <w:multiLevelType w:val="multilevel"/>
+    <w:tmpl w:val="37E83BB0"/>
+    <w:lvl w:ilvl="0">
+      <w:start w:val="1"/>
+      <w:numFmt w:val="bullet"/>
+      <w:lvlText w:val="●"/>
+      <w:lvlJc w:val="left"/>
+      <w:pPr>
+        <w:ind w:left="720" w:hanging="360"/>
+      </w:pPr>
+      <w:rPr>
+        <w:u w:val="none"/>
+      </w:rPr>
+    </w:lvl>
+    <w:lvl w:ilvl="1">
+      <w:start w:val="1"/>
+      <w:numFmt w:val="bullet"/>
+      <w:lvlText w:val="○"/>
+      <w:lvlJc w:val="left"/>
+      <w:pPr>
+        <w:ind w:left="1440" w:hanging="360"/>
+      </w:pPr>
+      <w:rPr>
+        <w:u w:val="none"/>
+      </w:rPr>
+    </w:lvl>
+    <w:lvl w:ilvl="2">
+      <w:start w:val="1"/>
+      <w:numFmt w:val="bullet"/>
+      <w:lvlText w:val="■"/>
+      <w:lvlJc w:val="left"/>
+      <w:pPr>
+        <w:ind w:left="2160" w:hanging="360"/>
+      </w:pPr>
+      <w:rPr>
+        <w:u w:val="none"/>
+      </w:rPr>
+    </w:lvl>
+    <w:lvl w:ilvl="3">
+      <w:start w:val="1"/>
+      <w:numFmt w:val="bullet"/>
+      <w:lvlText w:val="●"/>
+      <w:lvlJc w:val="left"/>
+      <w:pPr>
+        <w:ind w:left="2880" w:hanging="360"/>
+      </w:pPr>
+      <w:rPr>
+        <w:u w:val="none"/>
+      </w:rPr>
+    </w:lvl>
+    <w:lvl w:ilvl="4">
+      <w:start w:val="1"/>
+      <w:numFmt w:val="bullet"/>
+      <w:lvlText w:val="○"/>
+      <w:lvlJc w:val="left"/>
+      <w:pPr>
+        <w:ind w:left="3600" w:hanging="360"/>
+      </w:pPr>
+      <w:rPr>
+        <w:u w:val="none"/>
+      </w:rPr>
+    </w:lvl>
+    <w:lvl w:ilvl="5">
+      <w:start w:val="1"/>
+      <w:numFmt w:val="bullet"/>
+      <w:lvlText w:val="■"/>
+      <w:lvlJc w:val="left"/>
+      <w:pPr>
+        <w:ind w:left="4320" w:hanging="360"/>
+      </w:pPr>
+      <w:rPr>
+        <w:u w:val="none"/>
+      </w:rPr>
+    </w:lvl>
+    <w:lvl w:ilvl="6">
+      <w:start w:val="1"/>
+      <w:numFmt w:val="bullet"/>
+      <w:lvlText w:val="●"/>
+      <w:lvlJc w:val="left"/>
+      <w:pPr>
+        <w:ind w:left="5040" w:hanging="360"/>
+      </w:pPr>
+      <w:rPr>
+        <w:u w:val="none"/>
+      </w:rPr>
+    </w:lvl>
+    <w:lvl w:ilvl="7">
+      <w:start w:val="1"/>
+      <w:numFmt w:val="bullet"/>
+      <w:lvlText w:val="○"/>
+      <w:lvlJc w:val="left"/>
+      <w:pPr>
+        <w:ind w:left="5760" w:hanging="360"/>
+      </w:pPr>
+      <w:rPr>
+        <w:u w:val="none"/>
+      </w:rPr>
+    </w:lvl>
+    <w:lvl w:ilvl="8">
+      <w:start w:val="1"/>
+      <w:numFmt w:val="bullet"/>
+      <w:lvlText w:val="■"/>
+      <w:lvlJc w:val="left"/>
+      <w:pPr>
+        <w:ind w:left="6480" w:hanging="360"/>
+      </w:pPr>
+      <w:rPr>
+        <w:u w:val="none"/>
+      </w:rPr>
+    </w:lvl>
+  </w:abstractNum>
+  <w:abstractNum w:abstractNumId="1" w15:restartNumberingAfterBreak="0">
+    <w:nsid w:val="2A582E6A"/>
+    <w:multiLevelType w:val="multilevel"/>
+    <w:tmpl w:val="8F68F278"/>
     <w:lvl w:ilvl="0">
       <w:start w:val="1"/>
       <w:numFmt w:val="decimal"/>
@@ -760,7 +995,7 @@
         <w:ind w:left="288" w:hanging="288"/>
       </w:pPr>
       <w:rPr>
-        <w:rFonts w:ascii="Arial" w:cs="Arial" w:eastAsia="Arial" w:hAnsi="Arial"/>
+        <w:rFonts w:ascii="Arial" w:eastAsia="Arial" w:hAnsi="Arial" w:cs="Arial"/>
       </w:rPr>
     </w:lvl>
     <w:lvl w:ilvl="1">
@@ -771,7 +1006,6 @@
       <w:pPr>
         <w:ind w:left="1440" w:hanging="360"/>
       </w:pPr>
-      <w:rPr/>
     </w:lvl>
     <w:lvl w:ilvl="2">
       <w:start w:val="1"/>
@@ -781,7 +1015,6 @@
       <w:pPr>
         <w:ind w:left="2160" w:hanging="180"/>
       </w:pPr>
-      <w:rPr/>
     </w:lvl>
     <w:lvl w:ilvl="3">
       <w:start w:val="1"/>
@@ -791,7 +1024,6 @@
       <w:pPr>
         <w:ind w:left="2880" w:hanging="360"/>
       </w:pPr>
-      <w:rPr/>
     </w:lvl>
     <w:lvl w:ilvl="4">
       <w:start w:val="1"/>
@@ -801,7 +1033,6 @@
       <w:pPr>
         <w:ind w:left="3600" w:hanging="360"/>
       </w:pPr>
-      <w:rPr/>
     </w:lvl>
     <w:lvl w:ilvl="5">
       <w:start w:val="1"/>
@@ -811,7 +1042,6 @@
       <w:pPr>
         <w:ind w:left="4320" w:hanging="180"/>
       </w:pPr>
-      <w:rPr/>
     </w:lvl>
     <w:lvl w:ilvl="6">
       <w:start w:val="1"/>
@@ -821,7 +1051,6 @@
       <w:pPr>
         <w:ind w:left="5040" w:hanging="360"/>
       </w:pPr>
-      <w:rPr/>
     </w:lvl>
     <w:lvl w:ilvl="7">
       <w:start w:val="1"/>
@@ -831,7 +1060,6 @@
       <w:pPr>
         <w:ind w:left="5760" w:hanging="360"/>
       </w:pPr>
-      <w:rPr/>
     </w:lvl>
     <w:lvl w:ilvl="8">
       <w:start w:val="1"/>
@@ -841,12 +1069,103 @@
       <w:pPr>
         <w:ind w:left="6480" w:hanging="180"/>
       </w:pPr>
-      <w:rPr/>
     </w:lvl>
   </w:abstractNum>
-  <w:abstractNum w:abstractNumId="2">
+  <w:abstractNum w:abstractNumId="2" w15:restartNumberingAfterBreak="0">
+    <w:nsid w:val="4D811503"/>
+    <w:multiLevelType w:val="multilevel"/>
+    <w:tmpl w:val="92CE8BE2"/>
     <w:lvl w:ilvl="0">
       <w:start w:val="1"/>
+      <w:numFmt w:val="decimal"/>
+      <w:lvlText w:val="%1."/>
+      <w:lvlJc w:val="left"/>
+      <w:pPr>
+        <w:ind w:left="288" w:hanging="288"/>
+      </w:pPr>
+      <w:rPr>
+        <w:rFonts w:ascii="Arial" w:eastAsia="Arial" w:hAnsi="Arial" w:cs="Arial"/>
+      </w:rPr>
+    </w:lvl>
+    <w:lvl w:ilvl="1">
+      <w:start w:val="1"/>
+      <w:numFmt w:val="lowerLetter"/>
+      <w:lvlText w:val="%2."/>
+      <w:lvlJc w:val="left"/>
+      <w:pPr>
+        <w:ind w:left="1440" w:hanging="360"/>
+      </w:pPr>
+    </w:lvl>
+    <w:lvl w:ilvl="2">
+      <w:start w:val="1"/>
+      <w:numFmt w:val="lowerRoman"/>
+      <w:lvlText w:val="%3."/>
+      <w:lvlJc w:val="right"/>
+      <w:pPr>
+        <w:ind w:left="2160" w:hanging="180"/>
+      </w:pPr>
+    </w:lvl>
+    <w:lvl w:ilvl="3">
+      <w:start w:val="1"/>
+      <w:numFmt w:val="decimal"/>
+      <w:lvlText w:val="%4."/>
+      <w:lvlJc w:val="left"/>
+      <w:pPr>
+        <w:ind w:left="2880" w:hanging="360"/>
+      </w:pPr>
+    </w:lvl>
+    <w:lvl w:ilvl="4">
+      <w:start w:val="1"/>
+      <w:numFmt w:val="lowerLetter"/>
+      <w:lvlText w:val="%5."/>
+      <w:lvlJc w:val="left"/>
+      <w:pPr>
+        <w:ind w:left="3600" w:hanging="360"/>
+      </w:pPr>
+    </w:lvl>
+    <w:lvl w:ilvl="5">
+      <w:start w:val="1"/>
+      <w:numFmt w:val="lowerRoman"/>
+      <w:lvlText w:val="%6."/>
+      <w:lvlJc w:val="right"/>
+      <w:pPr>
+        <w:ind w:left="4320" w:hanging="180"/>
+      </w:pPr>
+    </w:lvl>
+    <w:lvl w:ilvl="6">
+      <w:start w:val="1"/>
+      <w:numFmt w:val="decimal"/>
+      <w:lvlText w:val="%7."/>
+      <w:lvlJc w:val="left"/>
+      <w:pPr>
+        <w:ind w:left="5040" w:hanging="360"/>
+      </w:pPr>
+    </w:lvl>
+    <w:lvl w:ilvl="7">
+      <w:start w:val="1"/>
+      <w:numFmt w:val="lowerLetter"/>
+      <w:lvlText w:val="%8."/>
+      <w:lvlJc w:val="left"/>
+      <w:pPr>
+        <w:ind w:left="5760" w:hanging="360"/>
+      </w:pPr>
+    </w:lvl>
+    <w:lvl w:ilvl="8">
+      <w:start w:val="1"/>
+      <w:numFmt w:val="lowerRoman"/>
+      <w:lvlText w:val="%9."/>
+      <w:lvlJc w:val="right"/>
+      <w:pPr>
+        <w:ind w:left="6480" w:hanging="180"/>
+      </w:pPr>
+    </w:lvl>
+  </w:abstractNum>
+  <w:abstractNum w:abstractNumId="3" w15:restartNumberingAfterBreak="0">
+    <w:nsid w:val="5DB40DB9"/>
+    <w:multiLevelType w:val="multilevel"/>
+    <w:tmpl w:val="3042B5EC"/>
+    <w:lvl w:ilvl="0">
+      <w:start w:val="1"/>
       <w:numFmt w:val="bullet"/>
       <w:lvlText w:val="●"/>
       <w:lvlJc w:val="left"/>
@@ -954,24 +1273,262 @@
       </w:rPr>
     </w:lvl>
   </w:abstractNum>
-  <w:num w:numId="1">
+  <w:abstractNum w:abstractNumId="4" w15:restartNumberingAfterBreak="0">
+    <w:nsid w:val="6A563B90"/>
+    <w:multiLevelType w:val="multilevel"/>
+    <w:tmpl w:val="A3F8D610"/>
+    <w:lvl w:ilvl="0">
+      <w:start w:val="1"/>
+      <w:numFmt w:val="bullet"/>
+      <w:lvlText w:val="●"/>
+      <w:lvlJc w:val="left"/>
+      <w:pPr>
+        <w:ind w:left="720" w:hanging="360"/>
+      </w:pPr>
+      <w:rPr>
+        <w:u w:val="none"/>
+      </w:rPr>
+    </w:lvl>
+    <w:lvl w:ilvl="1">
+      <w:start w:val="1"/>
+      <w:numFmt w:val="bullet"/>
+      <w:lvlText w:val="○"/>
+      <w:lvlJc w:val="left"/>
+      <w:pPr>
+        <w:ind w:left="1440" w:hanging="360"/>
+      </w:pPr>
+      <w:rPr>
+        <w:u w:val="none"/>
+      </w:rPr>
+    </w:lvl>
+    <w:lvl w:ilvl="2">
+      <w:start w:val="1"/>
+      <w:numFmt w:val="bullet"/>
+      <w:lvlText w:val="■"/>
+      <w:lvlJc w:val="left"/>
+      <w:pPr>
+        <w:ind w:left="2160" w:hanging="360"/>
+      </w:pPr>
+      <w:rPr>
+        <w:u w:val="none"/>
+      </w:rPr>
+    </w:lvl>
+    <w:lvl w:ilvl="3">
+      <w:start w:val="1"/>
+      <w:numFmt w:val="bullet"/>
+      <w:lvlText w:val="●"/>
+      <w:lvlJc w:val="left"/>
+      <w:pPr>
+        <w:ind w:left="2880" w:hanging="360"/>
+      </w:pPr>
+      <w:rPr>
+        <w:u w:val="none"/>
+      </w:rPr>
+    </w:lvl>
+    <w:lvl w:ilvl="4">
+      <w:start w:val="1"/>
+      <w:numFmt w:val="bullet"/>
+      <w:lvlText w:val="○"/>
+      <w:lvlJc w:val="left"/>
+      <w:pPr>
+        <w:ind w:left="3600" w:hanging="360"/>
+      </w:pPr>
+      <w:rPr>
+        <w:u w:val="none"/>
+      </w:rPr>
+    </w:lvl>
+    <w:lvl w:ilvl="5">
+      <w:start w:val="1"/>
+      <w:numFmt w:val="bullet"/>
+      <w:lvlText w:val="■"/>
+      <w:lvlJc w:val="left"/>
+      <w:pPr>
+        <w:ind w:left="4320" w:hanging="360"/>
+      </w:pPr>
+      <w:rPr>
+        <w:u w:val="none"/>
+      </w:rPr>
+    </w:lvl>
+    <w:lvl w:ilvl="6">
+      <w:start w:val="1"/>
+      <w:numFmt w:val="bullet"/>
+      <w:lvlText w:val="●"/>
+      <w:lvlJc w:val="left"/>
+      <w:pPr>
+        <w:ind w:left="5040" w:hanging="360"/>
+      </w:pPr>
+      <w:rPr>
+        <w:u w:val="none"/>
+      </w:rPr>
+    </w:lvl>
+    <w:lvl w:ilvl="7">
+      <w:start w:val="1"/>
+      <w:numFmt w:val="bullet"/>
+      <w:lvlText w:val="○"/>
+      <w:lvlJc w:val="left"/>
+      <w:pPr>
+        <w:ind w:left="5760" w:hanging="360"/>
+      </w:pPr>
+      <w:rPr>
+        <w:u w:val="none"/>
+      </w:rPr>
+    </w:lvl>
+    <w:lvl w:ilvl="8">
+      <w:start w:val="1"/>
+      <w:numFmt w:val="bullet"/>
+      <w:lvlText w:val="■"/>
+      <w:lvlJc w:val="left"/>
+      <w:pPr>
+        <w:ind w:left="6480" w:hanging="360"/>
+      </w:pPr>
+      <w:rPr>
+        <w:u w:val="none"/>
+      </w:rPr>
+    </w:lvl>
+  </w:abstractNum>
+  <w:abstractNum w:abstractNumId="5" w15:restartNumberingAfterBreak="0">
+    <w:nsid w:val="75B3238E"/>
+    <w:multiLevelType w:val="multilevel"/>
+    <w:tmpl w:val="8BA6D6EA"/>
+    <w:lvl w:ilvl="0">
+      <w:start w:val="1"/>
+      <w:numFmt w:val="bullet"/>
+      <w:lvlText w:val="●"/>
+      <w:lvlJc w:val="left"/>
+      <w:pPr>
+        <w:ind w:left="720" w:hanging="360"/>
+      </w:pPr>
+      <w:rPr>
+        <w:u w:val="none"/>
+      </w:rPr>
+    </w:lvl>
+    <w:lvl w:ilvl="1">
+      <w:start w:val="1"/>
+      <w:numFmt w:val="bullet"/>
+      <w:lvlText w:val="○"/>
+      <w:lvlJc w:val="left"/>
+      <w:pPr>
+        <w:ind w:left="1440" w:hanging="360"/>
+      </w:pPr>
+      <w:rPr>
+        <w:u w:val="none"/>
+      </w:rPr>
+    </w:lvl>
+    <w:lvl w:ilvl="2">
+      <w:start w:val="1"/>
+      <w:numFmt w:val="bullet"/>
+      <w:lvlText w:val="■"/>
+      <w:lvlJc w:val="left"/>
+      <w:pPr>
+        <w:ind w:left="2160" w:hanging="360"/>
+      </w:pPr>
+      <w:rPr>
+        <w:u w:val="none"/>
+      </w:rPr>
+    </w:lvl>
+    <w:lvl w:ilvl="3">
+      <w:start w:val="1"/>
+      <w:numFmt w:val="bullet"/>
+      <w:lvlText w:val="●"/>
+      <w:lvlJc w:val="left"/>
+      <w:pPr>
+        <w:ind w:left="2880" w:hanging="360"/>
+      </w:pPr>
+      <w:rPr>
+        <w:u w:val="none"/>
+      </w:rPr>
+    </w:lvl>
+    <w:lvl w:ilvl="4">
+      <w:start w:val="1"/>
+      <w:numFmt w:val="bullet"/>
+      <w:lvlText w:val="○"/>
+      <w:lvlJc w:val="left"/>
+      <w:pPr>
+        <w:ind w:left="3600" w:hanging="360"/>
+      </w:pPr>
+      <w:rPr>
+        <w:u w:val="none"/>
+      </w:rPr>
+    </w:lvl>
+    <w:lvl w:ilvl="5">
+      <w:start w:val="1"/>
+      <w:numFmt w:val="bullet"/>
+      <w:lvlText w:val="■"/>
+      <w:lvlJc w:val="left"/>
+      <w:pPr>
+        <w:ind w:left="4320" w:hanging="360"/>
+      </w:pPr>
+      <w:rPr>
+        <w:u w:val="none"/>
+      </w:rPr>
+    </w:lvl>
+    <w:lvl w:ilvl="6">
+      <w:start w:val="1"/>
+      <w:numFmt w:val="bullet"/>
+      <w:lvlText w:val="●"/>
+      <w:lvlJc w:val="left"/>
+      <w:pPr>
+        <w:ind w:left="5040" w:hanging="360"/>
+      </w:pPr>
+      <w:rPr>
+        <w:u w:val="none"/>
+      </w:rPr>
+    </w:lvl>
+    <w:lvl w:ilvl="7">
+      <w:start w:val="1"/>
+      <w:numFmt w:val="bullet"/>
+      <w:lvlText w:val="○"/>
+      <w:lvlJc w:val="left"/>
+      <w:pPr>
+        <w:ind w:left="5760" w:hanging="360"/>
+      </w:pPr>
+      <w:rPr>
+        <w:u w:val="none"/>
+      </w:rPr>
+    </w:lvl>
+    <w:lvl w:ilvl="8">
+      <w:start w:val="1"/>
+      <w:numFmt w:val="bullet"/>
+      <w:lvlText w:val="■"/>
+      <w:lvlJc w:val="left"/>
+      <w:pPr>
+        <w:ind w:left="6480" w:hanging="360"/>
+      </w:pPr>
+      <w:rPr>
+        <w:u w:val="none"/>
+      </w:rPr>
+    </w:lvl>
+  </w:abstractNum>
+  <w:num w:numId="1" w16cid:durableId="92170202">
     <w:abstractNumId w:val="1"/>
   </w:num>
-  <w:num w:numId="2">
+  <w:num w:numId="2" w16cid:durableId="65536719">
+    <w:abstractNumId w:val="3"/>
+  </w:num>
+  <w:num w:numId="3" w16cid:durableId="894318389">
+    <w:abstractNumId w:val="5"/>
+  </w:num>
+  <w:num w:numId="4" w16cid:durableId="1112896517">
     <w:abstractNumId w:val="2"/>
+  </w:num>
+  <w:num w:numId="5" w16cid:durableId="1354459826">
+    <w:abstractNumId w:val="4"/>
+  </w:num>
+  <w:num w:numId="6" w16cid:durableId="152259180">
+    <w:abstractNumId w:val="0"/>
   </w:num>
 </w:numbering>
 </file>
 
 <file path=word/styles.xml><?xml version="1.0" encoding="utf-8"?>
-<w:styles xmlns:mc="http://schemas.openxmlformats.org/markup-compatibility/2006" xmlns:o="urn:schemas-microsoft-com:office:office" xmlns:r="http://schemas.openxmlformats.org/officeDocument/2006/relationships" xmlns:m="http://schemas.openxmlformats.org/officeDocument/2006/math" xmlns:v="urn:schemas-microsoft-com:vml" xmlns:wp="http://schemas.openxmlformats.org/drawingml/2006/wordprocessingDrawing" xmlns:w10="urn:schemas-microsoft-com:office:word" xmlns:w="http://schemas.openxmlformats.org/wordprocessingml/2006/main" xmlns:wne="http://schemas.microsoft.com/office/word/2006/wordml" xmlns:sl="http://schemas.openxmlformats.org/schemaLibrary/2006/main" xmlns:a="http://schemas.openxmlformats.org/drawingml/2006/main" xmlns:pic="http://schemas.openxmlformats.org/drawingml/2006/picture" xmlns:c="http://schemas.openxmlformats.org/drawingml/2006/chart" xmlns:lc="http://schemas.openxmlformats.org/drawingml/2006/lockedCanvas" xmlns:dgm="http://schemas.openxmlformats.org/drawingml/2006/diagram" xmlns:wps="http://schemas.microsoft.com/office/word/2010/wordprocessingShape" xmlns:wpg="http://schemas.microsoft.com/office/word/2010/wordprocessingGroup" xmlns:w14="http://schemas.microsoft.com/office/word/2010/wordml" xmlns:w15="http://schemas.microsoft.com/office/word/2012/wordml">
+<w:styles xmlns:mc="http://schemas.openxmlformats.org/markup-compatibility/2006" xmlns:r="http://schemas.openxmlformats.org/officeDocument/2006/relationships" xmlns:w="http://schemas.openxmlformats.org/wordprocessingml/2006/main" xmlns:w14="http://schemas.microsoft.com/office/word/2010/wordml" xmlns:w15="http://schemas.microsoft.com/office/word/2012/wordml" xmlns:w16cex="http://schemas.microsoft.com/office/word/2018/wordml/cex" xmlns:w16cid="http://schemas.microsoft.com/office/word/2016/wordml/cid" xmlns:w16="http://schemas.microsoft.com/office/word/2018/wordml" xmlns:w16sdtdh="http://schemas.microsoft.com/office/word/2020/wordml/sdtdatahash" xmlns:w16se="http://schemas.microsoft.com/office/word/2015/wordml/symex" mc:Ignorable="w14 w15 w16se w16cid w16 w16cex w16sdtdh">
   <w:docDefaults>
     <w:rPrDefault>
       <w:rPr>
-        <w:rFonts w:ascii="Arial" w:cs="Arial" w:eastAsia="Arial" w:hAnsi="Arial"/>
+        <w:rFonts w:ascii="Arial" w:eastAsia="Arial" w:hAnsi="Arial" w:cs="Arial"/>
         <w:sz w:val="22"/>
         <w:szCs w:val="22"/>
-        <w:lang w:val="en"/>
+        <w:lang w:val="en" w:eastAsia="en-US" w:bidi="ar-SA"/>
       </w:rPr>
     </w:rPrDefault>
     <w:pPrDefault>
@@ -980,21 +1537,400 @@
       </w:pPr>
     </w:pPrDefault>
   </w:docDefaults>
-  <w:style w:type="paragraph" w:styleId="Normal" w:default="1">
-    <w:name w:val="normal"/>
-  </w:style>
-  <w:style w:type="table" w:styleId="TableNormal" w:default="1">
-    <w:name w:val="Table Normal"/>
+  <w:latentStyles w:defLockedState="0" w:defUIPriority="99" w:defSemiHidden="0" w:defUnhideWhenUsed="0" w:defQFormat="0" w:count="376">
+    <w:lsdException w:name="Normal" w:uiPriority="0" w:qFormat="1"/>
+    <w:lsdException w:name="heading 1" w:uiPriority="9" w:qFormat="1"/>
+    <w:lsdException w:name="heading 2" w:semiHidden="1" w:uiPriority="9" w:unhideWhenUsed="1" w:qFormat="1"/>
+    <w:lsdException w:name="heading 3" w:semiHidden="1" w:uiPriority="9" w:unhideWhenUsed="1" w:qFormat="1"/>
+    <w:lsdException w:name="heading 4" w:semiHidden="1" w:uiPriority="9" w:unhideWhenUsed="1" w:qFormat="1"/>
+    <w:lsdException w:name="heading 5" w:semiHidden="1" w:uiPriority="9" w:unhideWhenUsed="1" w:qFormat="1"/>
+    <w:lsdException w:name="heading 6" w:semiHidden="1" w:uiPriority="9" w:unhideWhenUsed="1" w:qFormat="1"/>
+    <w:lsdException w:name="heading 7" w:semiHidden="1" w:uiPriority="9" w:unhideWhenUsed="1" w:qFormat="1"/>
+    <w:lsdException w:name="heading 8" w:semiHidden="1" w:uiPriority="9" w:unhideWhenUsed="1" w:qFormat="1"/>
+    <w:lsdException w:name="heading 9" w:semiHidden="1" w:uiPriority="9" w:unhideWhenUsed="1" w:qFormat="1"/>
+    <w:lsdException w:name="index 1" w:semiHidden="1" w:unhideWhenUsed="1"/>
+    <w:lsdException w:name="index 2" w:semiHidden="1" w:unhideWhenUsed="1"/>
+    <w:lsdException w:name="index 3" w:semiHidden="1" w:unhideWhenUsed="1"/>
+    <w:lsdException w:name="index 4" w:semiHidden="1" w:unhideWhenUsed="1"/>
+    <w:lsdException w:name="index 5" w:semiHidden="1" w:unhideWhenUsed="1"/>
+    <w:lsdException w:name="index 6" w:semiHidden="1" w:unhideWhenUsed="1"/>
+    <w:lsdException w:name="index 7" w:semiHidden="1" w:unhideWhenUsed="1"/>
+    <w:lsdException w:name="index 8" w:semiHidden="1" w:unhideWhenUsed="1"/>
+    <w:lsdException w:name="index 9" w:semiHidden="1" w:unhideWhenUsed="1"/>
+    <w:lsdException w:name="toc 1" w:semiHidden="1" w:uiPriority="39" w:unhideWhenUsed="1"/>
+    <w:lsdException w:name="toc 2" w:semiHidden="1" w:uiPriority="39" w:unhideWhenUsed="1"/>
+    <w:lsdException w:name="toc 3" w:semiHidden="1" w:uiPriority="39" w:unhideWhenUsed="1"/>
+    <w:lsdException w:name="toc 4" w:semiHidden="1" w:uiPriority="39" w:unhideWhenUsed="1"/>
+    <w:lsdException w:name="toc 5" w:semiHidden="1" w:uiPriority="39" w:unhideWhenUsed="1"/>
+    <w:lsdException w:name="toc 6" w:semiHidden="1" w:uiPriority="39" w:unhideWhenUsed="1"/>
+    <w:lsdException w:name="toc 7" w:semiHidden="1" w:uiPriority="39" w:unhideWhenUsed="1"/>
+    <w:lsdException w:name="toc 8" w:semiHidden="1" w:uiPriority="39" w:unhideWhenUsed="1"/>
+    <w:lsdException w:name="toc 9" w:semiHidden="1" w:uiPriority="39" w:unhideWhenUsed="1"/>
+    <w:lsdException w:name="Normal Indent" w:semiHidden="1" w:unhideWhenUsed="1"/>
+    <w:lsdException w:name="footnote text" w:semiHidden="1" w:unhideWhenUsed="1"/>
+    <w:lsdException w:name="annotation text" w:semiHidden="1" w:unhideWhenUsed="1"/>
+    <w:lsdException w:name="header" w:semiHidden="1" w:unhideWhenUsed="1"/>
+    <w:lsdException w:name="footer" w:semiHidden="1" w:unhideWhenUsed="1"/>
+    <w:lsdException w:name="index heading" w:semiHidden="1" w:unhideWhenUsed="1"/>
+    <w:lsdException w:name="caption" w:semiHidden="1" w:uiPriority="35" w:unhideWhenUsed="1" w:qFormat="1"/>
+    <w:lsdException w:name="table of figures" w:semiHidden="1" w:unhideWhenUsed="1"/>
+    <w:lsdException w:name="envelope address" w:semiHidden="1" w:unhideWhenUsed="1"/>
+    <w:lsdException w:name="envelope return" w:semiHidden="1" w:unhideWhenUsed="1"/>
+    <w:lsdException w:name="footnote reference" w:semiHidden="1" w:unhideWhenUsed="1"/>
+    <w:lsdException w:name="annotation reference" w:semiHidden="1" w:unhideWhenUsed="1"/>
+    <w:lsdException w:name="line number" w:semiHidden="1" w:unhideWhenUsed="1"/>
+    <w:lsdException w:name="page number" w:semiHidden="1" w:unhideWhenUsed="1"/>
+    <w:lsdException w:name="endnote reference" w:semiHidden="1" w:unhideWhenUsed="1"/>
+    <w:lsdException w:name="endnote text" w:semiHidden="1" w:unhideWhenUsed="1"/>
+    <w:lsdException w:name="table of authorities" w:semiHidden="1" w:unhideWhenUsed="1"/>
+    <w:lsdException w:name="macro" w:semiHidden="1" w:unhideWhenUsed="1"/>
+    <w:lsdException w:name="toa heading" w:semiHidden="1" w:unhideWhenUsed="1"/>
+    <w:lsdException w:name="List" w:semiHidden="1" w:unhideWhenUsed="1"/>
+    <w:lsdException w:name="List Bullet" w:semiHidden="1" w:unhideWhenUsed="1"/>
+    <w:lsdException w:name="List Number" w:semiHidden="1" w:unhideWhenUsed="1"/>
+    <w:lsdException w:name="List 2" w:semiHidden="1" w:unhideWhenUsed="1"/>
+    <w:lsdException w:name="List 3" w:semiHidden="1" w:unhideWhenUsed="1"/>
+    <w:lsdException w:name="List 4" w:semiHidden="1" w:unhideWhenUsed="1"/>
+    <w:lsdException w:name="List 5" w:semiHidden="1" w:unhideWhenUsed="1"/>
+    <w:lsdException w:name="List Bullet 2" w:semiHidden="1" w:unhideWhenUsed="1"/>
+    <w:lsdException w:name="List Bullet 3" w:semiHidden="1" w:unhideWhenUsed="1"/>
+    <w:lsdException w:name="List Bullet 4" w:semiHidden="1" w:unhideWhenUsed="1"/>
+    <w:lsdException w:name="List Bullet 5" w:semiHidden="1" w:unhideWhenUsed="1"/>
+    <w:lsdException w:name="List Number 2" w:semiHidden="1" w:unhideWhenUsed="1"/>
+    <w:lsdException w:name="List Number 3" w:semiHidden="1" w:unhideWhenUsed="1"/>
+    <w:lsdException w:name="List Number 4" w:semiHidden="1" w:unhideWhenUsed="1"/>
+    <w:lsdException w:name="List Number 5" w:semiHidden="1" w:unhideWhenUsed="1"/>
+    <w:lsdException w:name="Title" w:uiPriority="10" w:qFormat="1"/>
+    <w:lsdException w:name="Closing" w:semiHidden="1" w:unhideWhenUsed="1"/>
+    <w:lsdException w:name="Signature" w:semiHidden="1" w:unhideWhenUsed="1"/>
+    <w:lsdException w:name="Default Paragraph Font" w:semiHidden="1" w:uiPriority="1" w:unhideWhenUsed="1"/>
+    <w:lsdException w:name="Body Text" w:semiHidden="1" w:unhideWhenUsed="1"/>
+    <w:lsdException w:name="Body Text Indent" w:semiHidden="1" w:unhideWhenUsed="1"/>
+    <w:lsdException w:name="List Continue" w:semiHidden="1" w:unhideWhenUsed="1"/>
+    <w:lsdException w:name="List Continue 2" w:semiHidden="1" w:unhideWhenUsed="1"/>
+    <w:lsdException w:name="List Continue 3" w:semiHidden="1" w:unhideWhenUsed="1"/>
+    <w:lsdException w:name="List Continue 4" w:semiHidden="1" w:unhideWhenUsed="1"/>
+    <w:lsdException w:name="List Continue 5" w:semiHidden="1" w:unhideWhenUsed="1"/>
+    <w:lsdException w:name="Message Header" w:semiHidden="1" w:unhideWhenUsed="1"/>
+    <w:lsdException w:name="Subtitle" w:uiPriority="11" w:qFormat="1"/>
+    <w:lsdException w:name="Salutation" w:semiHidden="1" w:unhideWhenUsed="1"/>
+    <w:lsdException w:name="Date" w:semiHidden="1" w:unhideWhenUsed="1"/>
+    <w:lsdException w:name="Body Text First Indent" w:semiHidden="1" w:unhideWhenUsed="1"/>
+    <w:lsdException w:name="Body Text First Indent 2" w:semiHidden="1" w:unhideWhenUsed="1"/>
+    <w:lsdException w:name="Note Heading" w:semiHidden="1" w:unhideWhenUsed="1"/>
+    <w:lsdException w:name="Body Text 2" w:semiHidden="1" w:unhideWhenUsed="1"/>
+    <w:lsdException w:name="Body Text 3" w:semiHidden="1" w:unhideWhenUsed="1"/>
+    <w:lsdException w:name="Body Text Indent 2" w:semiHidden="1" w:unhideWhenUsed="1"/>
+    <w:lsdException w:name="Body Text Indent 3" w:semiHidden="1" w:unhideWhenUsed="1"/>
+    <w:lsdException w:name="Block Text" w:semiHidden="1" w:unhideWhenUsed="1"/>
+    <w:lsdException w:name="Hyperlink" w:semiHidden="1" w:unhideWhenUsed="1"/>
+    <w:lsdException w:name="FollowedHyperlink" w:semiHidden="1" w:unhideWhenUsed="1"/>
+    <w:lsdException w:name="Strong" w:uiPriority="22" w:qFormat="1"/>
+    <w:lsdException w:name="Emphasis" w:uiPriority="20" w:qFormat="1"/>
+    <w:lsdException w:name="Document Map" w:semiHidden="1" w:unhideWhenUsed="1"/>
+    <w:lsdException w:name="Plain Text" w:semiHidden="1" w:unhideWhenUsed="1"/>
+    <w:lsdException w:name="E-mail Signature" w:semiHidden="1" w:unhideWhenUsed="1"/>
+    <w:lsdException w:name="HTML Top of Form" w:semiHidden="1" w:unhideWhenUsed="1"/>
+    <w:lsdException w:name="HTML Bottom of Form" w:semiHidden="1" w:unhideWhenUsed="1"/>
+    <w:lsdException w:name="Normal (Web)" w:semiHidden="1" w:unhideWhenUsed="1"/>
+    <w:lsdException w:name="HTML Acronym" w:semiHidden="1" w:unhideWhenUsed="1"/>
+    <w:lsdException w:name="HTML Address" w:semiHidden="1" w:unhideWhenUsed="1"/>
+    <w:lsdException w:name="HTML Cite" w:semiHidden="1" w:unhideWhenUsed="1"/>
+    <w:lsdException w:name="HTML Code" w:semiHidden="1" w:unhideWhenUsed="1"/>
+    <w:lsdException w:name="HTML Definition" w:semiHidden="1" w:unhideWhenUsed="1"/>
+    <w:lsdException w:name="HTML Keyboard" w:semiHidden="1" w:unhideWhenUsed="1"/>
+    <w:lsdException w:name="HTML Preformatted" w:semiHidden="1" w:unhideWhenUsed="1"/>
+    <w:lsdException w:name="HTML Sample" w:semiHidden="1" w:unhideWhenUsed="1"/>
+    <w:lsdException w:name="HTML Typewriter" w:semiHidden="1" w:unhideWhenUsed="1"/>
+    <w:lsdException w:name="HTML Variable" w:semiHidden="1" w:unhideWhenUsed="1"/>
+    <w:lsdException w:name="Normal Table" w:semiHidden="1" w:unhideWhenUsed="1"/>
+    <w:lsdException w:name="annotation subject" w:semiHidden="1" w:unhideWhenUsed="1"/>
+    <w:lsdException w:name="No List" w:semiHidden="1" w:unhideWhenUsed="1"/>
+    <w:lsdException w:name="Outline List 1" w:semiHidden="1" w:unhideWhenUsed="1"/>
+    <w:lsdException w:name="Outline List 2" w:semiHidden="1" w:unhideWhenUsed="1"/>
+    <w:lsdException w:name="Outline List 3" w:semiHidden="1" w:unhideWhenUsed="1"/>
+    <w:lsdException w:name="Table Simple 1" w:semiHidden="1" w:unhideWhenUsed="1"/>
+    <w:lsdException w:name="Table Simple 2" w:semiHidden="1" w:unhideWhenUsed="1"/>
+    <w:lsdException w:name="Table Simple 3" w:semiHidden="1" w:unhideWhenUsed="1"/>
+    <w:lsdException w:name="Table Classic 1" w:semiHidden="1" w:unhideWhenUsed="1"/>
+    <w:lsdException w:name="Table Classic 2" w:semiHidden="1" w:unhideWhenUsed="1"/>
+    <w:lsdException w:name="Table Classic 3" w:semiHidden="1" w:unhideWhenUsed="1"/>
+    <w:lsdException w:name="Table Classic 4" w:semiHidden="1" w:unhideWhenUsed="1"/>
+    <w:lsdException w:name="Table Colorful 1" w:semiHidden="1" w:unhideWhenUsed="1"/>
+    <w:lsdException w:name="Table Colorful 2" w:semiHidden="1" w:unhideWhenUsed="1"/>
+    <w:lsdException w:name="Table Colorful 3" w:semiHidden="1" w:unhideWhenUsed="1"/>
+    <w:lsdException w:name="Table Columns 1" w:semiHidden="1" w:unhideWhenUsed="1"/>
+    <w:lsdException w:name="Table Columns 2" w:semiHidden="1" w:unhideWhenUsed="1"/>
+    <w:lsdException w:name="Table Columns 3" w:semiHidden="1" w:unhideWhenUsed="1"/>
+    <w:lsdException w:name="Table Columns 4" w:semiHidden="1" w:unhideWhenUsed="1"/>
+    <w:lsdException w:name="Table Columns 5" w:semiHidden="1" w:unhideWhenUsed="1"/>
+    <w:lsdException w:name="Table Grid 1" w:semiHidden="1" w:unhideWhenUsed="1"/>
+    <w:lsdException w:name="Table Grid 2" w:semiHidden="1" w:unhideWhenUsed="1"/>
+    <w:lsdException w:name="Table Grid 3" w:semiHidden="1" w:unhideWhenUsed="1"/>
+    <w:lsdException w:name="Table Grid 4" w:semiHidden="1" w:unhideWhenUsed="1"/>
+    <w:lsdException w:name="Table Grid 5" w:semiHidden="1" w:unhideWhenUsed="1"/>
+    <w:lsdException w:name="Table Grid 6" w:semiHidden="1" w:unhideWhenUsed="1"/>
+    <w:lsdException w:name="Table Grid 7" w:semiHidden="1" w:unhideWhenUsed="1"/>
+    <w:lsdException w:name="Table Grid 8" w:semiHidden="1" w:unhideWhenUsed="1"/>
+    <w:lsdException w:name="Table List 1" w:semiHidden="1" w:unhideWhenUsed="1"/>
+    <w:lsdException w:name="Table List 2" w:semiHidden="1" w:unhideWhenUsed="1"/>
+    <w:lsdException w:name="Table List 3" w:semiHidden="1" w:unhideWhenUsed="1"/>
+    <w:lsdException w:name="Table List 4" w:semiHidden="1" w:unhideWhenUsed="1"/>
+    <w:lsdException w:name="Table List 5" w:semiHidden="1" w:unhideWhenUsed="1"/>
+    <w:lsdException w:name="Table List 6" w:semiHidden="1" w:unhideWhenUsed="1"/>
+    <w:lsdException w:name="Table List 7" w:semiHidden="1" w:unhideWhenUsed="1"/>
+    <w:lsdException w:name="Table List 8" w:semiHidden="1" w:unhideWhenUsed="1"/>
+    <w:lsdException w:name="Table 3D effects 1" w:semiHidden="1" w:unhideWhenUsed="1"/>
+    <w:lsdException w:name="Table 3D effects 2" w:semiHidden="1" w:unhideWhenUsed="1"/>
+    <w:lsdException w:name="Table 3D effects 3" w:semiHidden="1" w:unhideWhenUsed="1"/>
+    <w:lsdException w:name="Table Contemporary" w:semiHidden="1" w:unhideWhenUsed="1"/>
+    <w:lsdException w:name="Table Elegant" w:semiHidden="1" w:unhideWhenUsed="1"/>
+    <w:lsdException w:name="Table Professional" w:semiHidden="1" w:unhideWhenUsed="1"/>
+    <w:lsdException w:name="Table Subtle 1" w:semiHidden="1" w:unhideWhenUsed="1"/>
+    <w:lsdException w:name="Table Subtle 2" w:semiHidden="1" w:unhideWhenUsed="1"/>
+    <w:lsdException w:name="Table Web 1" w:semiHidden="1" w:unhideWhenUsed="1"/>
+    <w:lsdException w:name="Table Web 2" w:semiHidden="1" w:unhideWhenUsed="1"/>
+    <w:lsdException w:name="Table Web 3" w:semiHidden="1" w:unhideWhenUsed="1"/>
+    <w:lsdException w:name="Balloon Text" w:semiHidden="1" w:unhideWhenUsed="1"/>
+    <w:lsdException w:name="Table Grid" w:uiPriority="39"/>
+    <w:lsdException w:name="Table Theme" w:semiHidden="1" w:unhideWhenUsed="1"/>
+    <w:lsdException w:name="Placeholder Text" w:semiHidden="1"/>
+    <w:lsdException w:name="No Spacing" w:uiPriority="1" w:qFormat="1"/>
+    <w:lsdException w:name="Light Shading" w:uiPriority="60"/>
+    <w:lsdException w:name="Light List" w:uiPriority="61"/>
+    <w:lsdException w:name="Light Grid" w:uiPriority="62"/>
+    <w:lsdException w:name="Medium Shading 1" w:uiPriority="63"/>
+    <w:lsdException w:name="Medium Shading 2" w:uiPriority="64"/>
+    <w:lsdException w:name="Medium List 1" w:uiPriority="65"/>
+    <w:lsdException w:name="Medium List 2" w:uiPriority="66"/>
+    <w:lsdException w:name="Medium Grid 1" w:uiPriority="67"/>
+    <w:lsdException w:name="Medium Grid 2" w:uiPriority="68"/>
+    <w:lsdException w:name="Medium Grid 3" w:uiPriority="69"/>
+    <w:lsdException w:name="Dark List" w:uiPriority="70"/>
+    <w:lsdException w:name="Colorful Shading" w:uiPriority="71"/>
+    <w:lsdException w:name="Colorful List" w:uiPriority="72"/>
+    <w:lsdException w:name="Colorful Grid" w:uiPriority="73"/>
+    <w:lsdException w:name="Light Shading Accent 1" w:uiPriority="60"/>
+    <w:lsdException w:name="Light List Accent 1" w:uiPriority="61"/>
+    <w:lsdException w:name="Light Grid Accent 1" w:uiPriority="62"/>
+    <w:lsdException w:name="Medium Shading 1 Accent 1" w:uiPriority="63"/>
+    <w:lsdException w:name="Medium Shading 2 Accent 1" w:uiPriority="64"/>
+    <w:lsdException w:name="Medium List 1 Accent 1" w:uiPriority="65"/>
+    <w:lsdException w:name="Revision" w:semiHidden="1"/>
+    <w:lsdException w:name="List Paragraph" w:uiPriority="34" w:qFormat="1"/>
+    <w:lsdException w:name="Quote" w:uiPriority="29" w:qFormat="1"/>
+    <w:lsdException w:name="Intense Quote" w:uiPriority="30" w:qFormat="1"/>
+    <w:lsdException w:name="Medium List 2 Accent 1" w:uiPriority="66"/>
+    <w:lsdException w:name="Medium Grid 1 Accent 1" w:uiPriority="67"/>
+    <w:lsdException w:name="Medium Grid 2 Accent 1" w:uiPriority="68"/>
+    <w:lsdException w:name="Medium Grid 3 Accent 1" w:uiPriority="69"/>
+    <w:lsdException w:name="Dark List Accent 1" w:uiPriority="70"/>
+    <w:lsdException w:name="Colorful Shading Accent 1" w:uiPriority="71"/>
+    <w:lsdException w:name="Colorful List Accent 1" w:uiPriority="72"/>
+    <w:lsdException w:name="Colorful Grid Accent 1" w:uiPriority="73"/>
+    <w:lsdException w:name="Light Shading Accent 2" w:uiPriority="60"/>
+    <w:lsdException w:name="Light List Accent 2" w:uiPriority="61"/>
+    <w:lsdException w:name="Light Grid Accent 2" w:uiPriority="62"/>
+    <w:lsdException w:name="Medium Shading 1 Accent 2" w:uiPriority="63"/>
+    <w:lsdException w:name="Medium Shading 2 Accent 2" w:uiPriority="64"/>
+    <w:lsdException w:name="Medium List 1 Accent 2" w:uiPriority="65"/>
+    <w:lsdException w:name="Medium List 2 Accent 2" w:uiPriority="66"/>
+    <w:lsdException w:name="Medium Grid 1 Accent 2" w:uiPriority="67"/>
+    <w:lsdException w:name="Medium Grid 2 Accent 2" w:uiPriority="68"/>
+    <w:lsdException w:name="Medium Grid 3 Accent 2" w:uiPriority="69"/>
+    <w:lsdException w:name="Dark List Accent 2" w:uiPriority="70"/>
+    <w:lsdException w:name="Colorful Shading Accent 2" w:uiPriority="71"/>
+    <w:lsdException w:name="Colorful List Accent 2" w:uiPriority="72"/>
+    <w:lsdException w:name="Colorful Grid Accent 2" w:uiPriority="73"/>
+    <w:lsdException w:name="Light Shading Accent 3" w:uiPriority="60"/>
+    <w:lsdException w:name="Light List Accent 3" w:uiPriority="61"/>
+    <w:lsdException w:name="Light Grid Accent 3" w:uiPriority="62"/>
+    <w:lsdException w:name="Medium Shading 1 Accent 3" w:uiPriority="63"/>
+    <w:lsdException w:name="Medium Shading 2 Accent 3" w:uiPriority="64"/>
+    <w:lsdException w:name="Medium List 1 Accent 3" w:uiPriority="65"/>
+    <w:lsdException w:name="Medium List 2 Accent 3" w:uiPriority="66"/>
+    <w:lsdException w:name="Medium Grid 1 Accent 3" w:uiPriority="67"/>
+    <w:lsdException w:name="Medium Grid 2 Accent 3" w:uiPriority="68"/>
+    <w:lsdException w:name="Medium Grid 3 Accent 3" w:uiPriority="69"/>
+    <w:lsdException w:name="Dark List Accent 3" w:uiPriority="70"/>
+    <w:lsdException w:name="Colorful Shading Accent 3" w:uiPriority="71"/>
+    <w:lsdException w:name="Colorful List Accent 3" w:uiPriority="72"/>
+    <w:lsdException w:name="Colorful Grid Accent 3" w:uiPriority="73"/>
+    <w:lsdException w:name="Light Shading Accent 4" w:uiPriority="60"/>
+    <w:lsdException w:name="Light List Accent 4" w:uiPriority="61"/>
+    <w:lsdException w:name="Light Grid Accent 4" w:uiPriority="62"/>
+    <w:lsdException w:name="Medium Shading 1 Accent 4" w:uiPriority="63"/>
+    <w:lsdException w:name="Medium Shading 2 Accent 4" w:uiPriority="64"/>
+    <w:lsdException w:name="Medium List 1 Accent 4" w:uiPriority="65"/>
+    <w:lsdException w:name="Medium List 2 Accent 4" w:uiPriority="66"/>
+    <w:lsdException w:name="Medium Grid 1 Accent 4" w:uiPriority="67"/>
+    <w:lsdException w:name="Medium Grid 2 Accent 4" w:uiPriority="68"/>
+    <w:lsdException w:name="Medium Grid 3 Accent 4" w:uiPriority="69"/>
+    <w:lsdException w:name="Dark List Accent 4" w:uiPriority="70"/>
+    <w:lsdException w:name="Colorful Shading Accent 4" w:uiPriority="71"/>
+    <w:lsdException w:name="Colorful List Accent 4" w:uiPriority="72"/>
+    <w:lsdException w:name="Colorful Grid Accent 4" w:uiPriority="73"/>
+    <w:lsdException w:name="Light Shading Accent 5" w:uiPriority="60"/>
+    <w:lsdException w:name="Light List Accent 5" w:uiPriority="61"/>
+    <w:lsdException w:name="Light Grid Accent 5" w:uiPriority="62"/>
+    <w:lsdException w:name="Medium Shading 1 Accent 5" w:uiPriority="63"/>
+    <w:lsdException w:name="Medium Shading 2 Accent 5" w:uiPriority="64"/>
+    <w:lsdException w:name="Medium List 1 Accent 5" w:uiPriority="65"/>
+    <w:lsdException w:name="Medium List 2 Accent 5" w:uiPriority="66"/>
+    <w:lsdException w:name="Medium Grid 1 Accent 5" w:uiPriority="67"/>
+    <w:lsdException w:name="Medium Grid 2 Accent 5" w:uiPriority="68"/>
+    <w:lsdException w:name="Medium Grid 3 Accent 5" w:uiPriority="69"/>
+    <w:lsdException w:name="Dark List Accent 5" w:uiPriority="70"/>
+    <w:lsdException w:name="Colorful Shading Accent 5" w:uiPriority="71"/>
+    <w:lsdException w:name="Colorful List Accent 5" w:uiPriority="72"/>
+    <w:lsdException w:name="Colorful Grid Accent 5" w:uiPriority="73"/>
+    <w:lsdException w:name="Light Shading Accent 6" w:uiPriority="60"/>
+    <w:lsdException w:name="Light List Accent 6" w:uiPriority="61"/>
+    <w:lsdException w:name="Light Grid Accent 6" w:uiPriority="62"/>
+    <w:lsdException w:name="Medium Shading 1 Accent 6" w:uiPriority="63"/>
+    <w:lsdException w:name="Medium Shading 2 Accent 6" w:uiPriority="64"/>
+    <w:lsdException w:name="Medium List 1 Accent 6" w:uiPriority="65"/>
+    <w:lsdException w:name="Medium List 2 Accent 6" w:uiPriority="66"/>
+    <w:lsdException w:name="Medium Grid 1 Accent 6" w:uiPriority="67"/>
+    <w:lsdException w:name="Medium Grid 2 Accent 6" w:uiPriority="68"/>
+    <w:lsdException w:name="Medium Grid 3 Accent 6" w:uiPriority="69"/>
+    <w:lsdException w:name="Dark List Accent 6" w:uiPriority="70"/>
+    <w:lsdException w:name="Colorful Shading Accent 6" w:uiPriority="71"/>
+    <w:lsdException w:name="Colorful List Accent 6" w:uiPriority="72"/>
+    <w:lsdException w:name="Colorful Grid Accent 6" w:uiPriority="73"/>
+    <w:lsdException w:name="Subtle Emphasis" w:uiPriority="19" w:qFormat="1"/>
+    <w:lsdException w:name="Intense Emphasis" w:uiPriority="21" w:qFormat="1"/>
+    <w:lsdException w:name="Subtle Reference" w:uiPriority="31" w:qFormat="1"/>
+    <w:lsdException w:name="Intense Reference" w:uiPriority="32" w:qFormat="1"/>
+    <w:lsdException w:name="Book Title" w:uiPriority="33" w:qFormat="1"/>
+    <w:lsdException w:name="Bibliography" w:semiHidden="1" w:uiPriority="37" w:unhideWhenUsed="1"/>
+    <w:lsdException w:name="TOC Heading" w:semiHidden="1" w:uiPriority="39" w:unhideWhenUsed="1" w:qFormat="1"/>
+    <w:lsdException w:name="Plain Table 1" w:uiPriority="41"/>
+    <w:lsdException w:name="Plain Table 2" w:uiPriority="42"/>
+    <w:lsdException w:name="Plain Table 3" w:uiPriority="43"/>
+    <w:lsdException w:name="Plain Table 4" w:uiPriority="44"/>
+    <w:lsdException w:name="Plain Table 5" w:uiPriority="45"/>
+    <w:lsdException w:name="Grid Table Light" w:uiPriority="40"/>
+    <w:lsdException w:name="Grid Table 1 Light" w:uiPriority="46"/>
+    <w:lsdException w:name="Grid Table 2" w:uiPriority="47"/>
+    <w:lsdException w:name="Grid Table 3" w:uiPriority="48"/>
+    <w:lsdException w:name="Grid Table 4" w:uiPriority="49"/>
+    <w:lsdException w:name="Grid Table 5 Dark" w:uiPriority="50"/>
+    <w:lsdException w:name="Grid Table 6 Colorful" w:uiPriority="51"/>
+    <w:lsdException w:name="Grid Table 7 Colorful" w:uiPriority="52"/>
+    <w:lsdException w:name="Grid Table 1 Light Accent 1" w:uiPriority="46"/>
+    <w:lsdException w:name="Grid Table 2 Accent 1" w:uiPriority="47"/>
+    <w:lsdException w:name="Grid Table 3 Accent 1" w:uiPriority="48"/>
+    <w:lsdException w:name="Grid Table 4 Accent 1" w:uiPriority="49"/>
+    <w:lsdException w:name="Grid Table 5 Dark Accent 1" w:uiPriority="50"/>
+    <w:lsdException w:name="Grid Table 6 Colorful Accent 1" w:uiPriority="51"/>
+    <w:lsdException w:name="Grid Table 7 Colorful Accent 1" w:uiPriority="52"/>
+    <w:lsdException w:name="Grid Table 1 Light Accent 2" w:uiPriority="46"/>
+    <w:lsdException w:name="Grid Table 2 Accent 2" w:uiPriority="47"/>
+    <w:lsdException w:name="Grid Table 3 Accent 2" w:uiPriority="48"/>
+    <w:lsdException w:name="Grid Table 4 Accent 2" w:uiPriority="49"/>
+    <w:lsdException w:name="Grid Table 5 Dark Accent 2" w:uiPriority="50"/>
+    <w:lsdException w:name="Grid Table 6 Colorful Accent 2" w:uiPriority="51"/>
+    <w:lsdException w:name="Grid Table 7 Colorful Accent 2" w:uiPriority="52"/>
+    <w:lsdException w:name="Grid Table 1 Light Accent 3" w:uiPriority="46"/>
+    <w:lsdException w:name="Grid Table 2 Accent 3" w:uiPriority="47"/>
+    <w:lsdException w:name="Grid Table 3 Accent 3" w:uiPriority="48"/>
+    <w:lsdException w:name="Grid Table 4 Accent 3" w:uiPriority="49"/>
+    <w:lsdException w:name="Grid Table 5 Dark Accent 3" w:uiPriority="50"/>
+    <w:lsdException w:name="Grid Table 6 Colorful Accent 3" w:uiPriority="51"/>
+    <w:lsdException w:name="Grid Table 7 Colorful Accent 3" w:uiPriority="52"/>
+    <w:lsdException w:name="Grid Table 1 Light Accent 4" w:uiPriority="46"/>
+    <w:lsdException w:name="Grid Table 2 Accent 4" w:uiPriority="47"/>
+    <w:lsdException w:name="Grid Table 3 Accent 4" w:uiPriority="48"/>
+    <w:lsdException w:name="Grid Table 4 Accent 4" w:uiPriority="49"/>
+    <w:lsdException w:name="Grid Table 5 Dark Accent 4" w:uiPriority="50"/>
+    <w:lsdException w:name="Grid Table 6 Colorful Accent 4" w:uiPriority="51"/>
+    <w:lsdException w:name="Grid Table 7 Colorful Accent 4" w:uiPriority="52"/>
+    <w:lsdException w:name="Grid Table 1 Light Accent 5" w:uiPriority="46"/>
+    <w:lsdException w:name="Grid Table 2 Accent 5" w:uiPriority="47"/>
+    <w:lsdException w:name="Grid Table 3 Accent 5" w:uiPriority="48"/>
+    <w:lsdException w:name="Grid Table 4 Accent 5" w:uiPriority="49"/>
+    <w:lsdException w:name="Grid Table 5 Dark Accent 5" w:uiPriority="50"/>
+    <w:lsdException w:name="Grid Table 6 Colorful Accent 5" w:uiPriority="51"/>
+    <w:lsdException w:name="Grid Table 7 Colorful Accent 5" w:uiPriority="52"/>
+    <w:lsdException w:name="Grid Table 1 Light Accent 6" w:uiPriority="46"/>
+    <w:lsdException w:name="Grid Table 2 Accent 6" w:uiPriority="47"/>
+    <w:lsdException w:name="Grid Table 3 Accent 6" w:uiPriority="48"/>
+    <w:lsdException w:name="Grid Table 4 Accent 6" w:uiPriority="49"/>
+    <w:lsdException w:name="Grid Table 5 Dark Accent 6" w:uiPriority="50"/>
+    <w:lsdException w:name="Grid Table 6 Colorful Accent 6" w:uiPriority="51"/>
+    <w:lsdException w:name="Grid Table 7 Colorful Accent 6" w:uiPriority="52"/>
+    <w:lsdException w:name="List Table 1 Light" w:uiPriority="46"/>
+    <w:lsdException w:name="List Table 2" w:uiPriority="47"/>
+    <w:lsdException w:name="List Table 3" w:uiPriority="48"/>
+    <w:lsdException w:name="List Table 4" w:uiPriority="49"/>
+    <w:lsdException w:name="List Table 5 Dark" w:uiPriority="50"/>
+    <w:lsdException w:name="List Table 6 Colorful" w:uiPriority="51"/>
+    <w:lsdException w:name="List Table 7 Colorful" w:uiPriority="52"/>
+    <w:lsdException w:name="List Table 1 Light Accent 1" w:uiPriority="46"/>
+    <w:lsdException w:name="List Table 2 Accent 1" w:uiPriority="47"/>
+    <w:lsdException w:name="List Table 3 Accent 1" w:uiPriority="48"/>
+    <w:lsdException w:name="List Table 4 Accent 1" w:uiPriority="49"/>
+    <w:lsdException w:name="List Table 5 Dark Accent 1" w:uiPriority="50"/>
+    <w:lsdException w:name="List Table 6 Colorful Accent 1" w:uiPriority="51"/>
+    <w:lsdException w:name="List Table 7 Colorful Accent 1" w:uiPriority="52"/>
+    <w:lsdException w:name="List Table 1 Light Accent 2" w:uiPriority="46"/>
+    <w:lsdException w:name="List Table 2 Accent 2" w:uiPriority="47"/>
+    <w:lsdException w:name="List Table 3 Accent 2" w:uiPriority="48"/>
+    <w:lsdException w:name="List Table 4 Accent 2" w:uiPriority="49"/>
+    <w:lsdException w:name="List Table 5 Dark Accent 2" w:uiPriority="50"/>
+    <w:lsdException w:name="List Table 6 Colorful Accent 2" w:uiPriority="51"/>
+    <w:lsdException w:name="List Table 7 Colorful Accent 2" w:uiPriority="52"/>
+    <w:lsdException w:name="List Table 1 Light Accent 3" w:uiPriority="46"/>
+    <w:lsdException w:name="List Table 2 Accent 3" w:uiPriority="47"/>
+    <w:lsdException w:name="List Table 3 Accent 3" w:uiPriority="48"/>
+    <w:lsdException w:name="List Table 4 Accent 3" w:uiPriority="49"/>
+    <w:lsdException w:name="List Table 5 Dark Accent 3" w:uiPriority="50"/>
+    <w:lsdException w:name="List Table 6 Colorful Accent 3" w:uiPriority="51"/>
+    <w:lsdException w:name="List Table 7 Colorful Accent 3" w:uiPriority="52"/>
+    <w:lsdException w:name="List Table 1 Light Accent 4" w:uiPriority="46"/>
+    <w:lsdException w:name="List Table 2 Accent 4" w:uiPriority="47"/>
+    <w:lsdException w:name="List Table 3 Accent 4" w:uiPriority="48"/>
+    <w:lsdException w:name="List Table 4 Accent 4" w:uiPriority="49"/>
+    <w:lsdException w:name="List Table 5 Dark Accent 4" w:uiPriority="50"/>
+    <w:lsdException w:name="List Table 6 Colorful Accent 4" w:uiPriority="51"/>
+    <w:lsdException w:name="List Table 7 Colorful Accent 4" w:uiPriority="52"/>
+    <w:lsdException w:name="List Table 1 Light Accent 5" w:uiPriority="46"/>
+    <w:lsdException w:name="List Table 2 Accent 5" w:uiPriority="47"/>
+    <w:lsdException w:name="List Table 3 Accent 5" w:uiPriority="48"/>
+    <w:lsdException w:name="List Table 4 Accent 5" w:uiPriority="49"/>
+    <w:lsdException w:name="List Table 5 Dark Accent 5" w:uiPriority="50"/>
+    <w:lsdException w:name="List Table 6 Colorful Accent 5" w:uiPriority="51"/>
+    <w:lsdException w:name="List Table 7 Colorful Accent 5" w:uiPriority="52"/>
+    <w:lsdException w:name="List Table 1 Light Accent 6" w:uiPriority="46"/>
+    <w:lsdException w:name="List Table 2 Accent 6" w:uiPriority="47"/>
+    <w:lsdException w:name="List Table 3 Accent 6" w:uiPriority="48"/>
+    <w:lsdException w:name="List Table 4 Accent 6" w:uiPriority="49"/>
+    <w:lsdException w:name="List Table 5 Dark Accent 6" w:uiPriority="50"/>
+    <w:lsdException w:name="List Table 6 Colorful Accent 6" w:uiPriority="51"/>
+    <w:lsdException w:name="List Table 7 Colorful Accent 6" w:uiPriority="52"/>
+    <w:lsdException w:name="Mention" w:semiHidden="1" w:unhideWhenUsed="1"/>
+    <w:lsdException w:name="Smart Hyperlink" w:semiHidden="1" w:unhideWhenUsed="1"/>
+    <w:lsdException w:name="Hashtag" w:semiHidden="1" w:unhideWhenUsed="1"/>
+    <w:lsdException w:name="Unresolved Mention" w:semiHidden="1" w:unhideWhenUsed="1"/>
+    <w:lsdException w:name="Smart Link" w:semiHidden="1" w:unhideWhenUsed="1"/>
+  </w:latentStyles>
+  <w:style w:type="paragraph" w:default="1" w:styleId="Normal">
+    <w:name w:val="Normal"/>
+    <w:qFormat/>
   </w:style>
   <w:style w:type="paragraph" w:styleId="Heading1">
     <w:name w:val="heading 1"/>
     <w:basedOn w:val="Normal"/>
     <w:next w:val="Normal"/>
+    <w:link w:val="Heading1Char"/>
+    <w:uiPriority w:val="9"/>
+    <w:qFormat/>
     <w:pPr>
-      <w:keepNext w:val="1"/>
-      <w:keepLines w:val="1"/>
-      <w:pageBreakBefore w:val="0"/>
-      <w:spacing w:after="120" w:before="400" w:lineRule="auto"/>
+      <w:keepNext/>
+      <w:keepLines/>
+      <w:spacing w:before="400" w:after="120"/>
+      <w:outlineLvl w:val="0"/>
     </w:pPr>
     <w:rPr>
       <w:sz w:val="40"/>
@@ -1005,14 +1941,17 @@
     <w:name w:val="heading 2"/>
     <w:basedOn w:val="Normal"/>
     <w:next w:val="Normal"/>
+    <w:uiPriority w:val="9"/>
+    <w:semiHidden/>
+    <w:unhideWhenUsed/>
+    <w:qFormat/>
     <w:pPr>
-      <w:keepNext w:val="1"/>
-      <w:keepLines w:val="1"/>
-      <w:pageBreakBefore w:val="0"/>
-      <w:spacing w:after="120" w:before="360" w:lineRule="auto"/>
+      <w:keepNext/>
+      <w:keepLines/>
+      <w:spacing w:before="360" w:after="120"/>
+      <w:outlineLvl w:val="1"/>
     </w:pPr>
     <w:rPr>
-      <w:b w:val="0"/>
       <w:sz w:val="32"/>
       <w:szCs w:val="32"/>
     </w:rPr>
@@ -1021,14 +1960,17 @@
     <w:name w:val="heading 3"/>
     <w:basedOn w:val="Normal"/>
     <w:next w:val="Normal"/>
+    <w:uiPriority w:val="9"/>
+    <w:semiHidden/>
+    <w:unhideWhenUsed/>
+    <w:qFormat/>
     <w:pPr>
-      <w:keepNext w:val="1"/>
-      <w:keepLines w:val="1"/>
-      <w:pageBreakBefore w:val="0"/>
-      <w:spacing w:after="80" w:before="320" w:lineRule="auto"/>
+      <w:keepNext/>
+      <w:keepLines/>
+      <w:spacing w:before="320" w:after="80"/>
+      <w:outlineLvl w:val="2"/>
     </w:pPr>
     <w:rPr>
-      <w:b w:val="0"/>
       <w:color w:val="434343"/>
       <w:sz w:val="28"/>
       <w:szCs w:val="28"/>
@@ -1038,11 +1980,15 @@
     <w:name w:val="heading 4"/>
     <w:basedOn w:val="Normal"/>
     <w:next w:val="Normal"/>
+    <w:uiPriority w:val="9"/>
+    <w:semiHidden/>
+    <w:unhideWhenUsed/>
+    <w:qFormat/>
     <w:pPr>
-      <w:keepNext w:val="1"/>
-      <w:keepLines w:val="1"/>
-      <w:pageBreakBefore w:val="0"/>
-      <w:spacing w:after="80" w:before="280" w:lineRule="auto"/>
+      <w:keepNext/>
+      <w:keepLines/>
+      <w:spacing w:before="280" w:after="80"/>
+      <w:outlineLvl w:val="3"/>
     </w:pPr>
     <w:rPr>
       <w:color w:val="666666"/>
@@ -1054,44 +2000,76 @@
     <w:name w:val="heading 5"/>
     <w:basedOn w:val="Normal"/>
     <w:next w:val="Normal"/>
+    <w:uiPriority w:val="9"/>
+    <w:semiHidden/>
+    <w:unhideWhenUsed/>
+    <w:qFormat/>
     <w:pPr>
-      <w:keepNext w:val="1"/>
-      <w:keepLines w:val="1"/>
-      <w:pageBreakBefore w:val="0"/>
-      <w:spacing w:after="80" w:before="240" w:lineRule="auto"/>
+      <w:keepNext/>
+      <w:keepLines/>
+      <w:spacing w:before="240" w:after="80"/>
+      <w:outlineLvl w:val="4"/>
     </w:pPr>
     <w:rPr>
       <w:color w:val="666666"/>
-      <w:sz w:val="22"/>
-      <w:szCs w:val="22"/>
     </w:rPr>
   </w:style>
   <w:style w:type="paragraph" w:styleId="Heading6">
     <w:name w:val="heading 6"/>
     <w:basedOn w:val="Normal"/>
     <w:next w:val="Normal"/>
+    <w:uiPriority w:val="9"/>
+    <w:semiHidden/>
+    <w:unhideWhenUsed/>
+    <w:qFormat/>
     <w:pPr>
-      <w:keepNext w:val="1"/>
-      <w:keepLines w:val="1"/>
-      <w:pageBreakBefore w:val="0"/>
-      <w:spacing w:after="80" w:before="240" w:lineRule="auto"/>
+      <w:keepNext/>
+      <w:keepLines/>
+      <w:spacing w:before="240" w:after="80"/>
+      <w:outlineLvl w:val="5"/>
     </w:pPr>
     <w:rPr>
-      <w:i w:val="1"/>
+      <w:i/>
       <w:color w:val="666666"/>
-      <w:sz w:val="22"/>
-      <w:szCs w:val="22"/>
     </w:rPr>
+  </w:style>
+  <w:style w:type="character" w:default="1" w:styleId="DefaultParagraphFont">
+    <w:name w:val="Default Paragraph Font"/>
+    <w:uiPriority w:val="1"/>
+    <w:semiHidden/>
+    <w:unhideWhenUsed/>
+  </w:style>
+  <w:style w:type="table" w:default="1" w:styleId="TableNormal">
+    <w:name w:val="Normal Table"/>
+    <w:uiPriority w:val="99"/>
+    <w:semiHidden/>
+    <w:unhideWhenUsed/>
+    <w:tblPr>
+      <w:tblInd w:w="0" w:type="dxa"/>
+      <w:tblCellMar>
+        <w:top w:w="0" w:type="dxa"/>
+        <w:left w:w="108" w:type="dxa"/>
+        <w:bottom w:w="0" w:type="dxa"/>
+        <w:right w:w="108" w:type="dxa"/>
+      </w:tblCellMar>
+    </w:tblPr>
+  </w:style>
+  <w:style w:type="numbering" w:default="1" w:styleId="NoList">
+    <w:name w:val="No List"/>
+    <w:uiPriority w:val="99"/>
+    <w:semiHidden/>
+    <w:unhideWhenUsed/>
   </w:style>
   <w:style w:type="paragraph" w:styleId="Title">
     <w:name w:val="Title"/>
     <w:basedOn w:val="Normal"/>
     <w:next w:val="Normal"/>
+    <w:uiPriority w:val="10"/>
+    <w:qFormat/>
     <w:pPr>
-      <w:keepNext w:val="1"/>
-      <w:keepLines w:val="1"/>
-      <w:pageBreakBefore w:val="0"/>
-      <w:spacing w:after="60" w:before="0" w:lineRule="auto"/>
+      <w:keepNext/>
+      <w:keepLines/>
+      <w:spacing w:after="60"/>
     </w:pPr>
     <w:rPr>
       <w:sz w:val="52"/>
@@ -1102,18 +2080,28 @@
     <w:name w:val="Subtitle"/>
     <w:basedOn w:val="Normal"/>
     <w:next w:val="Normal"/>
+    <w:uiPriority w:val="11"/>
+    <w:qFormat/>
     <w:pPr>
-      <w:keepNext w:val="1"/>
-      <w:keepLines w:val="1"/>
-      <w:pageBreakBefore w:val="0"/>
-      <w:spacing w:after="320" w:before="0" w:lineRule="auto"/>
+      <w:keepNext/>
+      <w:keepLines/>
+      <w:spacing w:after="320"/>
     </w:pPr>
     <w:rPr>
-      <w:rFonts w:ascii="Arial" w:cs="Arial" w:eastAsia="Arial" w:hAnsi="Arial"/>
-      <w:i w:val="0"/>
       <w:color w:val="666666"/>
       <w:sz w:val="30"/>
       <w:szCs w:val="30"/>
+    </w:rPr>
+  </w:style>
+  <w:style w:type="character" w:customStyle="1" w:styleId="Heading1Char">
+    <w:name w:val="Heading 1 Char"/>
+    <w:basedOn w:val="DefaultParagraphFont"/>
+    <w:link w:val="Heading1"/>
+    <w:uiPriority w:val="9"/>
+    <w:rsid w:val="007C4984"/>
+    <w:rPr>
+      <w:sz w:val="40"/>
+      <w:szCs w:val="40"/>
     </w:rPr>
   </w:style>
 </w:styles>

</xml_diff>